<commit_message>
bucketsort timecomplexity, see what u thing. Also added the travelling salesman solution for the assignment.
</commit_message>
<xml_diff>
--- a/Algorithm_Datastructures_Report.docx
+++ b/Algorithm_Datastructures_Report.docx
@@ -4080,10 +4080,10 @@
             <v:path o:extrusionok="f" gradientshapeok="t" o:connecttype="rect"/>
             <o:lock v:ext="edit" aspectratio="t"/>
           </v:shapetype>
-          <v:shape id="_x0000_i1025" type="#_x0000_t75" style="width:284pt;height:49pt" o:ole="">
+          <v:shape id="_x0000_i1025" type="#_x0000_t75" style="width:284.05pt;height:49.05pt" o:ole="">
             <v:imagedata r:id="rId11" o:title=""/>
           </v:shape>
-          <o:OLEObject Type="Embed" ProgID="Visio.Drawing.11" ShapeID="_x0000_i1025" DrawAspect="Content" ObjectID="_1448977430" r:id="rId12"/>
+          <o:OLEObject Type="Embed" ProgID="Visio.Drawing.11" ShapeID="_x0000_i1025" DrawAspect="Content" ObjectID="_1449053526" r:id="rId12"/>
         </w:object>
       </w:r>
     </w:p>
@@ -4204,10 +4204,10 @@
       </w:pPr>
       <w:r>
         <w:object w:dxaOrig="9863" w:dyaOrig="3107">
-          <v:shape id="_x0000_i1026" type="#_x0000_t75" style="width:376pt;height:119pt" o:ole="">
+          <v:shape id="_x0000_i1026" type="#_x0000_t75" style="width:375.8pt;height:118.7pt" o:ole="">
             <v:imagedata r:id="rId13" o:title=""/>
           </v:shape>
-          <o:OLEObject Type="Embed" ProgID="Visio.Drawing.11" ShapeID="_x0000_i1026" DrawAspect="Content" ObjectID="_1448977431" r:id="rId14"/>
+          <o:OLEObject Type="Embed" ProgID="Visio.Drawing.11" ShapeID="_x0000_i1026" DrawAspect="Content" ObjectID="_1449053527" r:id="rId14"/>
         </w:object>
       </w:r>
     </w:p>
@@ -4349,10 +4349,10 @@
       </w:pPr>
       <w:r>
         <w:object w:dxaOrig="9863" w:dyaOrig="3923">
-          <v:shape id="_x0000_i1027" type="#_x0000_t75" style="width:364pt;height:2in" o:ole="">
+          <v:shape id="_x0000_i1027" type="#_x0000_t75" style="width:363.95pt;height:2in" o:ole="">
             <v:imagedata r:id="rId15" o:title=""/>
           </v:shape>
-          <o:OLEObject Type="Embed" ProgID="Visio.Drawing.11" ShapeID="_x0000_i1027" DrawAspect="Content" ObjectID="_1448977432" r:id="rId16"/>
+          <o:OLEObject Type="Embed" ProgID="Visio.Drawing.11" ShapeID="_x0000_i1027" DrawAspect="Content" ObjectID="_1449053528" r:id="rId16"/>
         </w:object>
       </w:r>
     </w:p>
@@ -7018,7 +7018,598 @@
         <w:rPr>
           <w:color w:val="F79646" w:themeColor="accent6"/>
         </w:rPr>
-        <w:t>Bättre transition! behövs</w:t>
+        <w:t xml:space="preserve">Bättre transition! </w:t>
+      </w:r>
+      <w:r>
+        <w:rPr>
+          <w:color w:val="F79646" w:themeColor="accent6"/>
+        </w:rPr>
+        <w:t>B</w:t>
+      </w:r>
+      <w:r>
+        <w:rPr>
+          <w:color w:val="F79646" w:themeColor="accent6"/>
+        </w:rPr>
+        <w:t>ehövs</w:t>
+      </w:r>
+      <w:r>
+        <w:rPr>
+          <w:color w:val="F79646" w:themeColor="accent6"/>
+        </w:rPr>
+        <w:t>.</w:t>
+      </w:r>
+    </w:p>
+    <w:p>
+      <w:pPr>
+        <w:rPr>
+          <w:color w:val="F79646" w:themeColor="accent6"/>
+        </w:rPr>
+      </w:pPr>
+      <w:r>
+        <w:rPr>
+          <w:color w:val="F79646" w:themeColor="accent6"/>
+        </w:rPr>
+        <w:t xml:space="preserve">Version 1: </w:t>
+      </w:r>
+    </w:p>
+    <w:p>
+      <w:pPr>
+        <w:rPr>
+          <w:rFonts w:ascii="Times New Roman" w:hAnsi="Times New Roman" w:cs="Times New Roman"/>
+          <w:sz w:val="24"/>
+          <w:szCs w:val="24"/>
+        </w:rPr>
+      </w:pPr>
+      <w:r>
+        <w:rPr>
+          <w:rFonts w:ascii="Times New Roman" w:hAnsi="Times New Roman" w:cs="Times New Roman"/>
+          <w:color w:val="F79646" w:themeColor="accent6"/>
+          <w:sz w:val="24"/>
+          <w:szCs w:val="24"/>
+        </w:rPr>
+        <w:t xml:space="preserve">Tidskomplexiteten för det specifika fallet nedan, där </w:t>
+      </w:r>
+      <w:r>
+        <w:rPr>
+          <w:rFonts w:ascii="Times New Roman" w:hAnsi="Times New Roman" w:cs="Times New Roman"/>
+          <w:i/>
+          <w:color w:val="F79646" w:themeColor="accent6"/>
+          <w:sz w:val="24"/>
+          <w:szCs w:val="24"/>
+        </w:rPr>
+        <w:t>m</w:t>
+      </w:r>
+      <w:r>
+        <w:rPr>
+          <w:rFonts w:ascii="Times New Roman" w:hAnsi="Times New Roman" w:cs="Times New Roman"/>
+          <w:color w:val="F79646" w:themeColor="accent6"/>
+          <w:sz w:val="24"/>
+          <w:szCs w:val="24"/>
+        </w:rPr>
+        <w:t xml:space="preserve"> växer kvadratiskt med hänsyn till </w:t>
+      </w:r>
+      <w:r>
+        <w:rPr>
+          <w:rFonts w:ascii="Times New Roman" w:hAnsi="Times New Roman" w:cs="Times New Roman"/>
+          <w:i/>
+          <w:color w:val="F79646" w:themeColor="accent6"/>
+          <w:sz w:val="24"/>
+          <w:szCs w:val="24"/>
+        </w:rPr>
+        <w:t xml:space="preserve">n, </w:t>
+      </w:r>
+      <w:r>
+        <w:rPr>
+          <w:rFonts w:ascii="Times New Roman" w:hAnsi="Times New Roman" w:cs="Times New Roman"/>
+          <w:color w:val="F79646" w:themeColor="accent6"/>
+          <w:sz w:val="24"/>
+          <w:szCs w:val="24"/>
+        </w:rPr>
+        <w:t xml:space="preserve">kan skrivas i stora Oh-notation som </w:t>
+      </w:r>
+      <w:r>
+        <w:rPr>
+          <w:rFonts w:ascii="Times New Roman" w:hAnsi="Times New Roman" w:cs="Times New Roman"/>
+          <w:color w:val="F79646" w:themeColor="accent6"/>
+          <w:sz w:val="24"/>
+          <w:szCs w:val="24"/>
+        </w:rPr>
+        <w:t>O</w:t>
+      </w:r>
+      <w:r>
+        <w:rPr>
+          <w:rFonts w:ascii="Times New Roman" w:hAnsi="Times New Roman" w:cs="Times New Roman"/>
+          <w:color w:val="F79646" w:themeColor="accent6"/>
+          <w:sz w:val="24"/>
+          <w:szCs w:val="24"/>
+        </w:rPr>
+        <w:t>(n + n²)</w:t>
+      </w:r>
+      <w:r>
+        <w:rPr>
+          <w:rFonts w:ascii="Times New Roman" w:hAnsi="Times New Roman" w:cs="Times New Roman"/>
+          <w:sz w:val="24"/>
+          <w:szCs w:val="24"/>
+        </w:rPr>
+        <w:t>.</w:t>
+      </w:r>
+    </w:p>
+    <w:p>
+      <w:pPr>
+        <w:rPr>
+          <w:rFonts w:ascii="Times New Roman" w:hAnsi="Times New Roman" w:cs="Times New Roman"/>
+          <w:color w:val="C0504D" w:themeColor="accent2"/>
+          <w:sz w:val="24"/>
+          <w:szCs w:val="24"/>
+        </w:rPr>
+      </w:pPr>
+      <w:r>
+        <w:rPr>
+          <w:rFonts w:ascii="Times New Roman" w:hAnsi="Times New Roman" w:cs="Times New Roman"/>
+          <w:color w:val="C0504D" w:themeColor="accent2"/>
+          <w:sz w:val="24"/>
+          <w:szCs w:val="24"/>
+        </w:rPr>
+        <w:t xml:space="preserve">”kanske </w:t>
+      </w:r>
+      <w:proofErr w:type="gramStart"/>
+      <w:r>
+        <w:rPr>
+          <w:rFonts w:ascii="Times New Roman" w:hAnsi="Times New Roman" w:cs="Times New Roman"/>
+          <w:color w:val="C0504D" w:themeColor="accent2"/>
+          <w:sz w:val="24"/>
+          <w:szCs w:val="24"/>
+        </w:rPr>
+        <w:t>O</w:t>
+      </w:r>
+      <w:r>
+        <w:rPr>
+          <w:rFonts w:ascii="Times New Roman" w:hAnsi="Times New Roman" w:cs="Times New Roman"/>
+          <w:color w:val="C0504D" w:themeColor="accent2"/>
+          <w:sz w:val="24"/>
+          <w:szCs w:val="24"/>
+        </w:rPr>
+        <w:t>(</w:t>
+      </w:r>
+      <w:r>
+        <w:rPr>
+          <w:rFonts w:ascii="Times New Roman" w:hAnsi="Times New Roman" w:cs="Times New Roman"/>
+          <w:color w:val="C0504D" w:themeColor="accent2"/>
+          <w:sz w:val="24"/>
+          <w:szCs w:val="24"/>
+        </w:rPr>
+        <w:t xml:space="preserve"> n²</w:t>
+      </w:r>
+      <w:proofErr w:type="gramEnd"/>
+      <w:r>
+        <w:rPr>
+          <w:rFonts w:ascii="Times New Roman" w:hAnsi="Times New Roman" w:cs="Times New Roman"/>
+          <w:color w:val="C0504D" w:themeColor="accent2"/>
+          <w:sz w:val="24"/>
+          <w:szCs w:val="24"/>
+        </w:rPr>
+        <w:t>)</w:t>
+      </w:r>
+      <w:r>
+        <w:rPr>
+          <w:rFonts w:ascii="Times New Roman" w:hAnsi="Times New Roman" w:cs="Times New Roman"/>
+          <w:color w:val="C0504D" w:themeColor="accent2"/>
+          <w:sz w:val="24"/>
+          <w:szCs w:val="24"/>
+        </w:rPr>
+        <w:t xml:space="preserve"> endast då n</w:t>
+      </w:r>
+      <w:r>
+        <w:rPr>
+          <w:rFonts w:ascii="Times New Roman" w:hAnsi="Times New Roman" w:cs="Times New Roman"/>
+          <w:color w:val="C0504D" w:themeColor="accent2"/>
+          <w:sz w:val="24"/>
+          <w:szCs w:val="24"/>
+        </w:rPr>
+        <w:t>²</w:t>
+      </w:r>
+      <w:r>
+        <w:rPr>
+          <w:rFonts w:ascii="Times New Roman" w:hAnsi="Times New Roman" w:cs="Times New Roman"/>
+          <w:color w:val="C0504D" w:themeColor="accent2"/>
+          <w:sz w:val="24"/>
+          <w:szCs w:val="24"/>
+        </w:rPr>
+        <w:t xml:space="preserve"> är större än n och stora oh tar endast hänsyn till det högsta” ????</w:t>
+      </w:r>
+    </w:p>
+    <w:tbl>
+      <w:tblPr>
+        <w:tblStyle w:val="TableGrid"/>
+        <w:tblW w:w="0" w:type="auto"/>
+        <w:tblLook w:val="04A0" w:firstRow="1" w:lastRow="0" w:firstColumn="1" w:lastColumn="0" w:noHBand="0" w:noVBand="1"/>
+      </w:tblPr>
+      <w:tblGrid>
+        <w:gridCol w:w="1316"/>
+        <w:gridCol w:w="1316"/>
+        <w:gridCol w:w="1316"/>
+        <w:gridCol w:w="1316"/>
+        <w:gridCol w:w="1316"/>
+        <w:gridCol w:w="1316"/>
+        <w:gridCol w:w="1316"/>
+      </w:tblGrid>
+      <w:tr>
+        <w:tc>
+          <w:tcPr>
+            <w:tcW w:w="1316" w:type="dxa"/>
+          </w:tcPr>
+          <w:p>
+            <w:pPr>
+              <w:rPr>
+                <w:rFonts w:ascii="Times New Roman" w:hAnsi="Times New Roman" w:cs="Times New Roman"/>
+                <w:color w:val="F79646" w:themeColor="accent6"/>
+                <w:sz w:val="24"/>
+                <w:szCs w:val="24"/>
+              </w:rPr>
+            </w:pPr>
+            <w:r>
+              <w:rPr>
+                <w:rFonts w:ascii="Times New Roman" w:hAnsi="Times New Roman" w:cs="Times New Roman"/>
+                <w:color w:val="F79646" w:themeColor="accent6"/>
+                <w:sz w:val="24"/>
+                <w:szCs w:val="24"/>
+              </w:rPr>
+              <w:t>m</w:t>
+            </w:r>
+          </w:p>
+        </w:tc>
+        <w:tc>
+          <w:tcPr>
+            <w:tcW w:w="1316" w:type="dxa"/>
+          </w:tcPr>
+          <w:p>
+            <w:pPr>
+              <w:rPr>
+                <w:rFonts w:ascii="Times New Roman" w:hAnsi="Times New Roman" w:cs="Times New Roman"/>
+                <w:color w:val="F79646" w:themeColor="accent6"/>
+                <w:sz w:val="24"/>
+                <w:szCs w:val="24"/>
+              </w:rPr>
+            </w:pPr>
+            <w:r>
+              <w:rPr>
+                <w:rFonts w:ascii="Times New Roman" w:hAnsi="Times New Roman" w:cs="Times New Roman"/>
+                <w:color w:val="F79646" w:themeColor="accent6"/>
+                <w:sz w:val="24"/>
+                <w:szCs w:val="24"/>
+              </w:rPr>
+              <w:t>25</w:t>
+            </w:r>
+          </w:p>
+        </w:tc>
+        <w:tc>
+          <w:tcPr>
+            <w:tcW w:w="1316" w:type="dxa"/>
+          </w:tcPr>
+          <w:p>
+            <w:pPr>
+              <w:rPr>
+                <w:rFonts w:ascii="Times New Roman" w:hAnsi="Times New Roman" w:cs="Times New Roman"/>
+                <w:color w:val="F79646" w:themeColor="accent6"/>
+                <w:sz w:val="24"/>
+                <w:szCs w:val="24"/>
+              </w:rPr>
+            </w:pPr>
+            <w:r>
+              <w:rPr>
+                <w:rFonts w:ascii="Times New Roman" w:hAnsi="Times New Roman" w:cs="Times New Roman"/>
+                <w:color w:val="F79646" w:themeColor="accent6"/>
+                <w:sz w:val="24"/>
+                <w:szCs w:val="24"/>
+              </w:rPr>
+              <w:t>36</w:t>
+            </w:r>
+          </w:p>
+        </w:tc>
+        <w:tc>
+          <w:tcPr>
+            <w:tcW w:w="1316" w:type="dxa"/>
+          </w:tcPr>
+          <w:p>
+            <w:pPr>
+              <w:rPr>
+                <w:rFonts w:ascii="Times New Roman" w:hAnsi="Times New Roman" w:cs="Times New Roman"/>
+                <w:color w:val="F79646" w:themeColor="accent6"/>
+                <w:sz w:val="24"/>
+                <w:szCs w:val="24"/>
+              </w:rPr>
+            </w:pPr>
+            <w:r>
+              <w:rPr>
+                <w:rFonts w:ascii="Times New Roman" w:hAnsi="Times New Roman" w:cs="Times New Roman"/>
+                <w:color w:val="F79646" w:themeColor="accent6"/>
+                <w:sz w:val="24"/>
+                <w:szCs w:val="24"/>
+              </w:rPr>
+              <w:t>49</w:t>
+            </w:r>
+          </w:p>
+        </w:tc>
+        <w:tc>
+          <w:tcPr>
+            <w:tcW w:w="1316" w:type="dxa"/>
+          </w:tcPr>
+          <w:p>
+            <w:pPr>
+              <w:rPr>
+                <w:rFonts w:ascii="Times New Roman" w:hAnsi="Times New Roman" w:cs="Times New Roman"/>
+                <w:color w:val="F79646" w:themeColor="accent6"/>
+                <w:sz w:val="24"/>
+                <w:szCs w:val="24"/>
+              </w:rPr>
+            </w:pPr>
+            <w:r>
+              <w:rPr>
+                <w:rFonts w:ascii="Times New Roman" w:hAnsi="Times New Roman" w:cs="Times New Roman"/>
+                <w:color w:val="F79646" w:themeColor="accent6"/>
+                <w:sz w:val="24"/>
+                <w:szCs w:val="24"/>
+              </w:rPr>
+              <w:t>64</w:t>
+            </w:r>
+          </w:p>
+        </w:tc>
+        <w:tc>
+          <w:tcPr>
+            <w:tcW w:w="1316" w:type="dxa"/>
+          </w:tcPr>
+          <w:p>
+            <w:pPr>
+              <w:rPr>
+                <w:rFonts w:ascii="Times New Roman" w:hAnsi="Times New Roman" w:cs="Times New Roman"/>
+                <w:color w:val="F79646" w:themeColor="accent6"/>
+                <w:sz w:val="24"/>
+                <w:szCs w:val="24"/>
+              </w:rPr>
+            </w:pPr>
+            <w:r>
+              <w:rPr>
+                <w:rFonts w:ascii="Times New Roman" w:hAnsi="Times New Roman" w:cs="Times New Roman"/>
+                <w:color w:val="F79646" w:themeColor="accent6"/>
+                <w:sz w:val="24"/>
+                <w:szCs w:val="24"/>
+              </w:rPr>
+              <w:t>81</w:t>
+            </w:r>
+          </w:p>
+        </w:tc>
+        <w:tc>
+          <w:tcPr>
+            <w:tcW w:w="1316" w:type="dxa"/>
+          </w:tcPr>
+          <w:p>
+            <w:pPr>
+              <w:rPr>
+                <w:rFonts w:ascii="Times New Roman" w:hAnsi="Times New Roman" w:cs="Times New Roman"/>
+                <w:color w:val="F79646" w:themeColor="accent6"/>
+                <w:sz w:val="24"/>
+                <w:szCs w:val="24"/>
+              </w:rPr>
+            </w:pPr>
+            <w:r>
+              <w:rPr>
+                <w:rFonts w:ascii="Times New Roman" w:hAnsi="Times New Roman" w:cs="Times New Roman"/>
+                <w:color w:val="F79646" w:themeColor="accent6"/>
+                <w:sz w:val="24"/>
+                <w:szCs w:val="24"/>
+              </w:rPr>
+              <w:t>100</w:t>
+            </w:r>
+          </w:p>
+        </w:tc>
+      </w:tr>
+      <w:tr>
+        <w:tc>
+          <w:tcPr>
+            <w:tcW w:w="1316" w:type="dxa"/>
+          </w:tcPr>
+          <w:p>
+            <w:pPr>
+              <w:rPr>
+                <w:rFonts w:ascii="Times New Roman" w:hAnsi="Times New Roman" w:cs="Times New Roman"/>
+                <w:color w:val="F79646" w:themeColor="accent6"/>
+                <w:sz w:val="24"/>
+                <w:szCs w:val="24"/>
+              </w:rPr>
+            </w:pPr>
+            <w:r>
+              <w:rPr>
+                <w:rFonts w:ascii="Times New Roman" w:hAnsi="Times New Roman" w:cs="Times New Roman"/>
+                <w:color w:val="F79646" w:themeColor="accent6"/>
+                <w:sz w:val="24"/>
+                <w:szCs w:val="24"/>
+              </w:rPr>
+              <w:t>n</w:t>
+            </w:r>
+          </w:p>
+        </w:tc>
+        <w:tc>
+          <w:tcPr>
+            <w:tcW w:w="1316" w:type="dxa"/>
+          </w:tcPr>
+          <w:p>
+            <w:pPr>
+              <w:rPr>
+                <w:rFonts w:ascii="Times New Roman" w:hAnsi="Times New Roman" w:cs="Times New Roman"/>
+                <w:color w:val="F79646" w:themeColor="accent6"/>
+                <w:sz w:val="24"/>
+                <w:szCs w:val="24"/>
+              </w:rPr>
+            </w:pPr>
+            <w:r>
+              <w:rPr>
+                <w:rFonts w:ascii="Times New Roman" w:hAnsi="Times New Roman" w:cs="Times New Roman"/>
+                <w:color w:val="F79646" w:themeColor="accent6"/>
+                <w:sz w:val="24"/>
+                <w:szCs w:val="24"/>
+              </w:rPr>
+              <w:t>5</w:t>
+            </w:r>
+          </w:p>
+        </w:tc>
+        <w:tc>
+          <w:tcPr>
+            <w:tcW w:w="1316" w:type="dxa"/>
+          </w:tcPr>
+          <w:p>
+            <w:pPr>
+              <w:rPr>
+                <w:rFonts w:ascii="Times New Roman" w:hAnsi="Times New Roman" w:cs="Times New Roman"/>
+                <w:color w:val="F79646" w:themeColor="accent6"/>
+                <w:sz w:val="24"/>
+                <w:szCs w:val="24"/>
+              </w:rPr>
+            </w:pPr>
+            <w:r>
+              <w:rPr>
+                <w:rFonts w:ascii="Times New Roman" w:hAnsi="Times New Roman" w:cs="Times New Roman"/>
+                <w:color w:val="F79646" w:themeColor="accent6"/>
+                <w:sz w:val="24"/>
+                <w:szCs w:val="24"/>
+              </w:rPr>
+              <w:t>6</w:t>
+            </w:r>
+          </w:p>
+        </w:tc>
+        <w:tc>
+          <w:tcPr>
+            <w:tcW w:w="1316" w:type="dxa"/>
+          </w:tcPr>
+          <w:p>
+            <w:pPr>
+              <w:rPr>
+                <w:rFonts w:ascii="Times New Roman" w:hAnsi="Times New Roman" w:cs="Times New Roman"/>
+                <w:color w:val="F79646" w:themeColor="accent6"/>
+                <w:sz w:val="24"/>
+                <w:szCs w:val="24"/>
+              </w:rPr>
+            </w:pPr>
+            <w:r>
+              <w:rPr>
+                <w:rFonts w:ascii="Times New Roman" w:hAnsi="Times New Roman" w:cs="Times New Roman"/>
+                <w:color w:val="F79646" w:themeColor="accent6"/>
+                <w:sz w:val="24"/>
+                <w:szCs w:val="24"/>
+              </w:rPr>
+              <w:t>7</w:t>
+            </w:r>
+          </w:p>
+        </w:tc>
+        <w:tc>
+          <w:tcPr>
+            <w:tcW w:w="1316" w:type="dxa"/>
+          </w:tcPr>
+          <w:p>
+            <w:pPr>
+              <w:rPr>
+                <w:rFonts w:ascii="Times New Roman" w:hAnsi="Times New Roman" w:cs="Times New Roman"/>
+                <w:color w:val="F79646" w:themeColor="accent6"/>
+                <w:sz w:val="24"/>
+                <w:szCs w:val="24"/>
+              </w:rPr>
+            </w:pPr>
+            <w:r>
+              <w:rPr>
+                <w:rFonts w:ascii="Times New Roman" w:hAnsi="Times New Roman" w:cs="Times New Roman"/>
+                <w:color w:val="F79646" w:themeColor="accent6"/>
+                <w:sz w:val="24"/>
+                <w:szCs w:val="24"/>
+              </w:rPr>
+              <w:t>8</w:t>
+            </w:r>
+          </w:p>
+        </w:tc>
+        <w:tc>
+          <w:tcPr>
+            <w:tcW w:w="1316" w:type="dxa"/>
+          </w:tcPr>
+          <w:p>
+            <w:pPr>
+              <w:rPr>
+                <w:rFonts w:ascii="Times New Roman" w:hAnsi="Times New Roman" w:cs="Times New Roman"/>
+                <w:color w:val="F79646" w:themeColor="accent6"/>
+                <w:sz w:val="24"/>
+                <w:szCs w:val="24"/>
+              </w:rPr>
+            </w:pPr>
+            <w:r>
+              <w:rPr>
+                <w:rFonts w:ascii="Times New Roman" w:hAnsi="Times New Roman" w:cs="Times New Roman"/>
+                <w:color w:val="F79646" w:themeColor="accent6"/>
+                <w:sz w:val="24"/>
+                <w:szCs w:val="24"/>
+              </w:rPr>
+              <w:t>9</w:t>
+            </w:r>
+          </w:p>
+        </w:tc>
+        <w:tc>
+          <w:tcPr>
+            <w:tcW w:w="1316" w:type="dxa"/>
+          </w:tcPr>
+          <w:p>
+            <w:pPr>
+              <w:rPr>
+                <w:rFonts w:ascii="Times New Roman" w:hAnsi="Times New Roman" w:cs="Times New Roman"/>
+                <w:color w:val="F79646" w:themeColor="accent6"/>
+                <w:sz w:val="24"/>
+                <w:szCs w:val="24"/>
+              </w:rPr>
+            </w:pPr>
+            <w:r>
+              <w:rPr>
+                <w:rFonts w:ascii="Times New Roman" w:hAnsi="Times New Roman" w:cs="Times New Roman"/>
+                <w:color w:val="F79646" w:themeColor="accent6"/>
+                <w:sz w:val="24"/>
+                <w:szCs w:val="24"/>
+              </w:rPr>
+              <w:t>10</w:t>
+            </w:r>
+          </w:p>
+        </w:tc>
+      </w:tr>
+    </w:tbl>
+    <w:p>
+      <w:pPr>
+        <w:rPr>
+          <w:rFonts w:ascii="Times New Roman" w:hAnsi="Times New Roman" w:cs="Times New Roman"/>
+          <w:color w:val="F79646" w:themeColor="accent6"/>
+          <w:sz w:val="24"/>
+          <w:szCs w:val="24"/>
+        </w:rPr>
+      </w:pPr>
+    </w:p>
+    <w:p>
+      <w:pPr>
+        <w:rPr>
+          <w:rFonts w:ascii="Times New Roman" w:hAnsi="Times New Roman" w:cs="Times New Roman"/>
+          <w:color w:val="F79646" w:themeColor="accent6"/>
+          <w:sz w:val="24"/>
+          <w:szCs w:val="24"/>
+        </w:rPr>
+      </w:pPr>
+      <w:r>
+        <w:rPr>
+          <w:rFonts w:ascii="Times New Roman" w:hAnsi="Times New Roman" w:cs="Times New Roman"/>
+          <w:color w:val="F79646" w:themeColor="accent6"/>
+          <w:sz w:val="24"/>
+          <w:szCs w:val="24"/>
+        </w:rPr>
+        <w:t>Version 2:</w:t>
+      </w:r>
+      <w:r>
+        <w:rPr>
+          <w:rFonts w:ascii="Times New Roman" w:hAnsi="Times New Roman" w:cs="Times New Roman"/>
+          <w:color w:val="F79646" w:themeColor="accent6"/>
+          <w:sz w:val="24"/>
+          <w:szCs w:val="24"/>
+        </w:rPr>
+        <w:tab/>
       </w:r>
     </w:p>
     <w:p>
@@ -7315,10 +7906,10 @@
       </w:pPr>
       <w:r>
         <w:object w:dxaOrig="5753" w:dyaOrig="3485">
-          <v:shape id="_x0000_i1028" type="#_x0000_t75" style="width:219pt;height:132pt" o:ole="">
+          <v:shape id="_x0000_i1028" type="#_x0000_t75" style="width:219.15pt;height:132.15pt" o:ole="">
             <v:imagedata r:id="rId17" o:title=""/>
           </v:shape>
-          <o:OLEObject Type="Embed" ProgID="Visio.Drawing.11" ShapeID="_x0000_i1028" DrawAspect="Content" ObjectID="_1448977433" r:id="rId18"/>
+          <o:OLEObject Type="Embed" ProgID="Visio.Drawing.11" ShapeID="_x0000_i1028" DrawAspect="Content" ObjectID="_1449053529" r:id="rId18"/>
         </w:object>
       </w:r>
     </w:p>
@@ -7409,10 +8000,10 @@
       </w:pPr>
       <w:r>
         <w:object w:dxaOrig="5033" w:dyaOrig="5753">
-          <v:shape id="_x0000_i1029" type="#_x0000_t75" style="width:219pt;height:252pt" o:ole="">
+          <v:shape id="_x0000_i1029" type="#_x0000_t75" style="width:219.15pt;height:251.6pt" o:ole="">
             <v:imagedata r:id="rId19" o:title=""/>
           </v:shape>
-          <o:OLEObject Type="Embed" ProgID="Visio.Drawing.11" ShapeID="_x0000_i1029" DrawAspect="Content" ObjectID="_1448977434" r:id="rId20"/>
+          <o:OLEObject Type="Embed" ProgID="Visio.Drawing.11" ShapeID="_x0000_i1029" DrawAspect="Content" ObjectID="_1449053530" r:id="rId20"/>
         </w:object>
       </w:r>
     </w:p>
@@ -10831,15 +11422,7 @@
           <w:rFonts w:ascii="Times New Roman" w:hAnsi="Times New Roman" w:cs="Times New Roman"/>
           <w:sz w:val="24"/>
         </w:rPr>
-        <w:t>m vilket kan uttryckas i stora Oh-notation som O(</w:t>
-      </w:r>
-      <w:proofErr w:type="gramStart"/>
-      <w:r>
-        <w:rPr>
-          <w:rFonts w:ascii="Times New Roman" w:hAnsi="Times New Roman" w:cs="Times New Roman"/>
-          <w:sz w:val="24"/>
-        </w:rPr>
-        <w:t>n</w:t>
+        <w:t>m vilket kan uttryckas i stora Oh-notation som O(n</w:t>
       </w:r>
       <w:r>
         <w:rPr>
@@ -10853,9 +11436,15 @@
           <w:rFonts w:ascii="Times New Roman" w:hAnsi="Times New Roman" w:cs="Times New Roman"/>
           <w:sz w:val="24"/>
         </w:rPr>
-        <w:t>) .</w:t>
-      </w:r>
-      <w:proofErr w:type="gramEnd"/>
+        <w:t>)</w:t>
+      </w:r>
+      <w:r>
+        <w:rPr>
+          <w:rFonts w:ascii="Times New Roman" w:hAnsi="Times New Roman" w:cs="Times New Roman"/>
+          <w:sz w:val="24"/>
+        </w:rPr>
+        <w:t>.</w:t>
+      </w:r>
     </w:p>
     <w:p>
       <w:pPr>
@@ -11031,7 +11620,13 @@
       </w:r>
       <w:proofErr w:type="gramEnd"/>
       <w:r>
-        <w:t>node)                                        1</w:t>
+        <w:t xml:space="preserve">node)        </w:t>
+      </w:r>
+      <w:r>
+        <w:t xml:space="preserve">                              </w:t>
+      </w:r>
+      <w:r>
+        <w:t>1</w:t>
       </w:r>
     </w:p>
     <w:p>
@@ -11075,7 +11670,13 @@
       </w:r>
       <w:proofErr w:type="gramEnd"/>
       <w:r>
-        <w:t xml:space="preserve"> enemyIsFriend = false                                    1</w:t>
+        <w:t xml:space="preserve"> enemyIsFriend = false    </w:t>
+      </w:r>
+      <w:r>
+        <w:t xml:space="preserve">                               </w:t>
+      </w:r>
+      <w:r>
+        <w:t>1</w:t>
       </w:r>
     </w:p>
     <w:p>
@@ -11133,7 +11734,13 @@
       </w:r>
       <w:proofErr w:type="gramEnd"/>
       <w:r>
-        <w:t xml:space="preserve"> child in current_level                             c </w:t>
+        <w:t xml:space="preserve"> child in current_le</w:t>
+      </w:r>
+      <w:r>
+        <w:t xml:space="preserve">vel                           </w:t>
+      </w:r>
+      <w:r>
+        <w:t xml:space="preserve">c </w:t>
       </w:r>
     </w:p>
     <w:p>
@@ -11155,7 +11762,10 @@
       </w:r>
       <w:proofErr w:type="gramEnd"/>
       <w:r>
-        <w:t xml:space="preserve"> enemy in child.enemies                        </w:t>
+        <w:t xml:space="preserve"> enemy in child</w:t>
+      </w:r>
+      <w:r>
+        <w:t xml:space="preserve">.enemies                       </w:t>
       </w:r>
       <w:r>
         <w:t>e</w:t>
@@ -11180,7 +11790,10 @@
       </w:r>
       <w:proofErr w:type="gramEnd"/>
       <w:r>
-        <w:t xml:space="preserve"> enemy not in visited                            </w:t>
+        <w:t xml:space="preserve"> enemy not in vis</w:t>
+      </w:r>
+      <w:r>
+        <w:t xml:space="preserve">ited                          </w:t>
       </w:r>
       <w:r>
         <w:t>m</w:t>
@@ -11223,7 +11836,82 @@
       </w:r>
       <w:proofErr w:type="gramStart"/>
       <w:r>
-        <w:t>friends.Add(</w:t>
+        <w:t>friends.Ad</w:t>
+      </w:r>
+      <w:r>
+        <w:t>d(</w:t>
+      </w:r>
+      <w:proofErr w:type="gramEnd"/>
+      <w:r>
+        <w:t xml:space="preserve">enemy)                       </w:t>
+      </w:r>
+      <w:r>
+        <w:t>1</w:t>
+      </w:r>
+    </w:p>
+    <w:p>
+      <w:pPr>
+        <w:pStyle w:val="Code"/>
+        <w:pBdr>
+          <w:top w:val="single" w:sz="4" w:space="1" w:color="auto"/>
+          <w:left w:val="single" w:sz="4" w:space="4" w:color="auto"/>
+          <w:bottom w:val="single" w:sz="4" w:space="1" w:color="auto"/>
+          <w:right w:val="single" w:sz="4" w:space="4" w:color="auto"/>
+        </w:pBdr>
+      </w:pPr>
+      <w:r>
+        <w:t xml:space="preserve">                    </w:t>
+      </w:r>
+      <w:proofErr w:type="gramStart"/>
+      <w:r>
+        <w:t>end</w:t>
+      </w:r>
+      <w:proofErr w:type="gramEnd"/>
+    </w:p>
+    <w:p>
+      <w:pPr>
+        <w:pStyle w:val="Code"/>
+        <w:pBdr>
+          <w:top w:val="single" w:sz="4" w:space="1" w:color="auto"/>
+          <w:left w:val="single" w:sz="4" w:space="4" w:color="auto"/>
+          <w:bottom w:val="single" w:sz="4" w:space="1" w:color="auto"/>
+          <w:right w:val="single" w:sz="4" w:space="4" w:color="auto"/>
+        </w:pBdr>
+      </w:pPr>
+      <w:r>
+        <w:t xml:space="preserve">                    </w:t>
+      </w:r>
+      <w:proofErr w:type="gramStart"/>
+      <w:r>
+        <w:t>visited.Add(</w:t>
+      </w:r>
+      <w:proofErr w:type="gramEnd"/>
+      <w:r>
+        <w:t>en</w:t>
+      </w:r>
+      <w:r>
+        <w:t xml:space="preserve">emy)                           </w:t>
+      </w:r>
+      <w:r>
+        <w:t>1</w:t>
+      </w:r>
+    </w:p>
+    <w:p>
+      <w:pPr>
+        <w:pStyle w:val="Code"/>
+        <w:pBdr>
+          <w:top w:val="single" w:sz="4" w:space="1" w:color="auto"/>
+          <w:left w:val="single" w:sz="4" w:space="4" w:color="auto"/>
+          <w:bottom w:val="single" w:sz="4" w:space="1" w:color="auto"/>
+          <w:right w:val="single" w:sz="4" w:space="4" w:color="auto"/>
+        </w:pBdr>
+      </w:pPr>
+      <w:r>
+        <w:t xml:space="preserve">                    next_</w:t>
+      </w:r>
+      <w:proofErr w:type="gramStart"/>
+      <w:r>
+        <w:t>level.Add(</w:t>
       </w:r>
       <w:proofErr w:type="gramEnd"/>
       <w:r>
@@ -11241,7 +11929,7 @@
         </w:pBdr>
       </w:pPr>
       <w:r>
-        <w:t xml:space="preserve">                    </w:t>
+        <w:t xml:space="preserve">                </w:t>
       </w:r>
       <w:proofErr w:type="gramStart"/>
       <w:r>
@@ -11260,51 +11948,7 @@
         </w:pBdr>
       </w:pPr>
       <w:r>
-        <w:t xml:space="preserve">                    </w:t>
-      </w:r>
-      <w:proofErr w:type="gramStart"/>
-      <w:r>
-        <w:t>visited.Add(</w:t>
-      </w:r>
-      <w:proofErr w:type="gramEnd"/>
-      <w:r>
-        <w:t>enemy)                            1</w:t>
-      </w:r>
-    </w:p>
-    <w:p>
-      <w:pPr>
-        <w:pStyle w:val="Code"/>
-        <w:pBdr>
-          <w:top w:val="single" w:sz="4" w:space="1" w:color="auto"/>
-          <w:left w:val="single" w:sz="4" w:space="4" w:color="auto"/>
-          <w:bottom w:val="single" w:sz="4" w:space="1" w:color="auto"/>
-          <w:right w:val="single" w:sz="4" w:space="4" w:color="auto"/>
-        </w:pBdr>
-      </w:pPr>
-      <w:r>
-        <w:t xml:space="preserve">                    next_</w:t>
-      </w:r>
-      <w:proofErr w:type="gramStart"/>
-      <w:r>
-        <w:t>level.Add(</w:t>
-      </w:r>
-      <w:proofErr w:type="gramEnd"/>
-      <w:r>
-        <w:t>enemy)                        1</w:t>
-      </w:r>
-    </w:p>
-    <w:p>
-      <w:pPr>
-        <w:pStyle w:val="Code"/>
-        <w:pBdr>
-          <w:top w:val="single" w:sz="4" w:space="1" w:color="auto"/>
-          <w:left w:val="single" w:sz="4" w:space="4" w:color="auto"/>
-          <w:bottom w:val="single" w:sz="4" w:space="1" w:color="auto"/>
-          <w:right w:val="single" w:sz="4" w:space="4" w:color="auto"/>
-        </w:pBdr>
-      </w:pPr>
-      <w:r>
-        <w:t xml:space="preserve">                </w:t>
+        <w:t xml:space="preserve">            </w:t>
       </w:r>
       <w:proofErr w:type="gramStart"/>
       <w:r>
@@ -11323,13 +11967,16 @@
         </w:pBdr>
       </w:pPr>
       <w:r>
-        <w:t xml:space="preserve">            </w:t>
+        <w:t xml:space="preserve">        </w:t>
       </w:r>
       <w:proofErr w:type="gramStart"/>
       <w:r>
         <w:t>end</w:t>
       </w:r>
       <w:proofErr w:type="gramEnd"/>
+      <w:r>
+        <w:t xml:space="preserve"> </w:t>
+      </w:r>
     </w:p>
     <w:p>
       <w:pPr>
@@ -11346,6 +11993,64 @@
       </w:r>
       <w:proofErr w:type="gramStart"/>
       <w:r>
+        <w:t>enemyIsFriend</w:t>
+      </w:r>
+      <w:proofErr w:type="gramEnd"/>
+      <w:r>
+        <w:t xml:space="preserve"> = not enemyIsFriend                         1</w:t>
+      </w:r>
+    </w:p>
+    <w:p>
+      <w:pPr>
+        <w:pStyle w:val="Code"/>
+        <w:pBdr>
+          <w:top w:val="single" w:sz="4" w:space="1" w:color="auto"/>
+          <w:left w:val="single" w:sz="4" w:space="4" w:color="auto"/>
+          <w:bottom w:val="single" w:sz="4" w:space="1" w:color="auto"/>
+          <w:right w:val="single" w:sz="4" w:space="4" w:color="auto"/>
+        </w:pBdr>
+      </w:pPr>
+      <w:r>
+        <w:t xml:space="preserve">        current_level = next_level                                1</w:t>
+      </w:r>
+    </w:p>
+    <w:p>
+      <w:pPr>
+        <w:pStyle w:val="Code"/>
+        <w:pBdr>
+          <w:top w:val="single" w:sz="4" w:space="1" w:color="auto"/>
+          <w:left w:val="single" w:sz="4" w:space="4" w:color="auto"/>
+          <w:bottom w:val="single" w:sz="4" w:space="1" w:color="auto"/>
+          <w:right w:val="single" w:sz="4" w:space="4" w:color="auto"/>
+        </w:pBdr>
+      </w:pPr>
+      <w:r>
+        <w:t xml:space="preserve">        next_</w:t>
+      </w:r>
+      <w:proofErr w:type="gramStart"/>
+      <w:r>
+        <w:t>level.clear(</w:t>
+      </w:r>
+      <w:proofErr w:type="gramEnd"/>
+      <w:r>
+        <w:t xml:space="preserve">)                                        1 </w:t>
+      </w:r>
+    </w:p>
+    <w:p>
+      <w:pPr>
+        <w:pStyle w:val="Code"/>
+        <w:pBdr>
+          <w:top w:val="single" w:sz="4" w:space="1" w:color="auto"/>
+          <w:left w:val="single" w:sz="4" w:space="4" w:color="auto"/>
+          <w:bottom w:val="single" w:sz="4" w:space="1" w:color="auto"/>
+          <w:right w:val="single" w:sz="4" w:space="4" w:color="auto"/>
+        </w:pBdr>
+      </w:pPr>
+      <w:r>
+        <w:t xml:space="preserve">    </w:t>
+      </w:r>
+      <w:proofErr w:type="gramStart"/>
+      <w:r>
         <w:t>end</w:t>
       </w:r>
       <w:proofErr w:type="gramEnd"/>
@@ -11362,64 +12067,6 @@
           <w:bottom w:val="single" w:sz="4" w:space="1" w:color="auto"/>
           <w:right w:val="single" w:sz="4" w:space="4" w:color="auto"/>
         </w:pBdr>
-      </w:pPr>
-      <w:r>
-        <w:t xml:space="preserve">        </w:t>
-      </w:r>
-      <w:proofErr w:type="gramStart"/>
-      <w:r>
-        <w:t>enemyIsFriend</w:t>
-      </w:r>
-      <w:proofErr w:type="gramEnd"/>
-      <w:r>
-        <w:t xml:space="preserve"> = not enemyIsFriend                         1</w:t>
-      </w:r>
-    </w:p>
-    <w:p>
-      <w:pPr>
-        <w:pStyle w:val="Code"/>
-        <w:pBdr>
-          <w:top w:val="single" w:sz="4" w:space="1" w:color="auto"/>
-          <w:left w:val="single" w:sz="4" w:space="4" w:color="auto"/>
-          <w:bottom w:val="single" w:sz="4" w:space="1" w:color="auto"/>
-          <w:right w:val="single" w:sz="4" w:space="4" w:color="auto"/>
-        </w:pBdr>
-      </w:pPr>
-      <w:r>
-        <w:t xml:space="preserve">        current_level = next_level                                1</w:t>
-      </w:r>
-    </w:p>
-    <w:p>
-      <w:pPr>
-        <w:pStyle w:val="Code"/>
-        <w:pBdr>
-          <w:top w:val="single" w:sz="4" w:space="1" w:color="auto"/>
-          <w:left w:val="single" w:sz="4" w:space="4" w:color="auto"/>
-          <w:bottom w:val="single" w:sz="4" w:space="1" w:color="auto"/>
-          <w:right w:val="single" w:sz="4" w:space="4" w:color="auto"/>
-        </w:pBdr>
-      </w:pPr>
-      <w:r>
-        <w:t xml:space="preserve">        next_</w:t>
-      </w:r>
-      <w:proofErr w:type="gramStart"/>
-      <w:r>
-        <w:t>level.clear(</w:t>
-      </w:r>
-      <w:proofErr w:type="gramEnd"/>
-      <w:r>
-        <w:t xml:space="preserve">)                                        1 </w:t>
-      </w:r>
-    </w:p>
-    <w:p>
-      <w:pPr>
-        <w:pStyle w:val="Code"/>
-        <w:pBdr>
-          <w:top w:val="single" w:sz="4" w:space="1" w:color="auto"/>
-          <w:left w:val="single" w:sz="4" w:space="4" w:color="auto"/>
-          <w:bottom w:val="single" w:sz="4" w:space="1" w:color="auto"/>
-          <w:right w:val="single" w:sz="4" w:space="4" w:color="auto"/>
-        </w:pBdr>
         <w:rPr>
           <w:lang w:val="sv-SE"/>
         </w:rPr>
@@ -11431,40 +12078,26 @@
         <w:rPr>
           <w:lang w:val="sv-SE"/>
         </w:rPr>
-        <w:t xml:space="preserve">end </w:t>
-      </w:r>
-    </w:p>
-    <w:p>
-      <w:pPr>
-        <w:pStyle w:val="Code"/>
-        <w:pBdr>
-          <w:top w:val="single" w:sz="4" w:space="1" w:color="auto"/>
-          <w:left w:val="single" w:sz="4" w:space="4" w:color="auto"/>
-          <w:bottom w:val="single" w:sz="4" w:space="1" w:color="auto"/>
-          <w:right w:val="single" w:sz="4" w:space="4" w:color="auto"/>
-        </w:pBdr>
+        <w:t xml:space="preserve">return </w:t>
+      </w:r>
+      <w:proofErr w:type="gramStart"/>
+      <w:r>
         <w:rPr>
           <w:lang w:val="sv-SE"/>
         </w:rPr>
-      </w:pPr>
+        <w:t xml:space="preserve">friends;                </w:t>
+      </w:r>
       <w:r>
         <w:rPr>
           <w:lang w:val="sv-SE"/>
         </w:rPr>
-        <w:t xml:space="preserve">    </w:t>
+        <w:t xml:space="preserve">                               </w:t>
       </w:r>
       <w:r>
         <w:rPr>
           <w:lang w:val="sv-SE"/>
         </w:rPr>
-        <w:t xml:space="preserve">return </w:t>
-      </w:r>
-      <w:proofErr w:type="gramStart"/>
-      <w:r>
-        <w:rPr>
-          <w:lang w:val="sv-SE"/>
-        </w:rPr>
-        <w:t>friends;                                                1</w:t>
+        <w:t>1</w:t>
       </w:r>
       <w:proofErr w:type="gramEnd"/>
     </w:p>
@@ -11912,10 +12545,10 @@
       </w:pPr>
       <w:r>
         <w:object w:dxaOrig="6551" w:dyaOrig="1586">
-          <v:shape id="_x0000_i1030" type="#_x0000_t75" style="width:328pt;height:80pt" o:ole="">
+          <v:shape id="_x0000_i1030" type="#_x0000_t75" style="width:327.55pt;height:79.9pt" o:ole="">
             <v:imagedata r:id="rId21" o:title=""/>
           </v:shape>
-          <o:OLEObject Type="Embed" ProgID="Visio.Drawing.11" ShapeID="_x0000_i1030" DrawAspect="Content" ObjectID="_1448977435" r:id="rId22"/>
+          <o:OLEObject Type="Embed" ProgID="Visio.Drawing.11" ShapeID="_x0000_i1030" DrawAspect="Content" ObjectID="_1449053531" r:id="rId22"/>
         </w:object>
       </w:r>
     </w:p>
@@ -12028,10 +12661,10 @@
       </w:pPr>
       <w:r>
         <w:object w:dxaOrig="6551" w:dyaOrig="3273">
-          <v:shape id="_x0000_i1119" type="#_x0000_t75" style="width:239pt;height:120pt" o:ole="">
+          <v:shape id="_x0000_i1031" type="#_x0000_t75" style="width:238.95pt;height:120.25pt" o:ole="">
             <v:imagedata r:id="rId23" o:title=""/>
           </v:shape>
-          <o:OLEObject Type="Embed" ProgID="Visio.Drawing.11" ShapeID="_x0000_i1119" DrawAspect="Content" ObjectID="_1448977436" r:id="rId24"/>
+          <o:OLEObject Type="Embed" ProgID="Visio.Drawing.11" ShapeID="_x0000_i1031" DrawAspect="Content" ObjectID="_1449053532" r:id="rId24"/>
         </w:object>
       </w:r>
       <w:r>
@@ -12039,10 +12672,10 @@
       </w:r>
       <w:r>
         <w:object w:dxaOrig="5547" w:dyaOrig="4974">
-          <v:shape id="_x0000_i1129" type="#_x0000_t75" style="width:173pt;height:154pt" o:ole="">
+          <v:shape id="_x0000_i1032" type="#_x0000_t75" style="width:173.25pt;height:154.3pt" o:ole="">
             <v:imagedata r:id="rId25" o:title=""/>
           </v:shape>
-          <o:OLEObject Type="Embed" ProgID="Visio.Drawing.11" ShapeID="_x0000_i1129" DrawAspect="Content" ObjectID="_1448977437" r:id="rId26"/>
+          <o:OLEObject Type="Embed" ProgID="Visio.Drawing.11" ShapeID="_x0000_i1032" DrawAspect="Content" ObjectID="_1449053533" r:id="rId26"/>
         </w:object>
       </w:r>
     </w:p>
@@ -12133,10 +12766,10 @@
       </w:pPr>
       <w:r>
         <w:object w:dxaOrig="5855" w:dyaOrig="4974">
-          <v:shape id="_x0000_i1112" type="#_x0000_t75" style="width:196pt;height:168pt" o:ole="">
+          <v:shape id="_x0000_i1033" type="#_x0000_t75" style="width:196.2pt;height:167.75pt" o:ole="">
             <v:imagedata r:id="rId27" o:title=""/>
           </v:shape>
-          <o:OLEObject Type="Embed" ProgID="Visio.Drawing.11" ShapeID="_x0000_i1112" DrawAspect="Content" ObjectID="_1448977438" r:id="rId28"/>
+          <o:OLEObject Type="Embed" ProgID="Visio.Drawing.11" ShapeID="_x0000_i1033" DrawAspect="Content" ObjectID="_1449053534" r:id="rId28"/>
         </w:object>
       </w:r>
     </w:p>
@@ -18122,16 +18755,21 @@
           <w:rFonts w:ascii="Times New Roman" w:hAnsi="Times New Roman" w:cs="Times New Roman"/>
           <w:sz w:val="24"/>
         </w:rPr>
-        <w:t>hade komplexiteten varit O(n), men då kräver såklart sorteringen som minst O(n log n) om inte speciella förhållanden förelig</w:t>
-      </w:r>
-      <w:bookmarkStart w:id="22" w:name="_GoBack"/>
-      <w:bookmarkEnd w:id="22"/>
-      <w:r>
-        <w:rPr>
-          <w:rFonts w:ascii="Times New Roman" w:hAnsi="Times New Roman" w:cs="Times New Roman"/>
-          <w:sz w:val="24"/>
-        </w:rPr>
-        <w:t>ger av något skäl. Det man kan tänka på är att en effektiv prioriteringskö spelar större roll för hur lång tid algoritmen tar än något annat.</w:t>
+        <w:t xml:space="preserve">hade komplexiteten varit O(n), men då kräver såklart sorteringen som minst O(n log n) om inte speciella förhållanden föreligger av något skäl. </w:t>
+      </w:r>
+      <w:r>
+        <w:rPr>
+          <w:rFonts w:ascii="Times New Roman" w:hAnsi="Times New Roman" w:cs="Times New Roman"/>
+          <w:sz w:val="24"/>
+        </w:rPr>
+        <w:t xml:space="preserve">Värt att </w:t>
+      </w:r>
+      <w:r>
+        <w:rPr>
+          <w:rFonts w:ascii="Times New Roman" w:hAnsi="Times New Roman" w:cs="Times New Roman"/>
+          <w:sz w:val="24"/>
+        </w:rPr>
+        <w:t>tänka på är att en effektiv prioriteringskö spelar större roll för hur lång tid algoritmen tar än något annat.</w:t>
       </w:r>
       <w:r>
         <w:rPr>
@@ -18171,7 +18809,7 @@
           <w:rFonts w:ascii="Times New Roman" w:hAnsi="Times New Roman" w:cs="Times New Roman"/>
         </w:rPr>
       </w:pPr>
-      <w:bookmarkStart w:id="23" w:name="_Toc375213428"/>
+      <w:bookmarkStart w:id="22" w:name="_Toc375213428"/>
       <w:r>
         <w:rPr>
           <w:rFonts w:ascii="Times New Roman" w:hAnsi="Times New Roman" w:cs="Times New Roman"/>
@@ -18179,7 +18817,7 @@
         <w:lastRenderedPageBreak/>
         <w:t>Tidskomplexitet</w:t>
       </w:r>
-      <w:bookmarkEnd w:id="23"/>
+      <w:bookmarkEnd w:id="22"/>
     </w:p>
     <w:p>
       <w:r>
@@ -18372,13 +19010,15 @@
           <w:rFonts w:ascii="Times New Roman" w:hAnsi="Times New Roman" w:cs="Times New Roman"/>
         </w:rPr>
       </w:pPr>
-      <w:bookmarkStart w:id="24" w:name="_Toc375213429"/>
+      <w:bookmarkStart w:id="23" w:name="_Toc375213429"/>
       <w:r>
         <w:rPr>
           <w:rFonts w:ascii="Times New Roman" w:hAnsi="Times New Roman" w:cs="Times New Roman"/>
         </w:rPr>
         <w:t>Intuitiv beskrivning</w:t>
       </w:r>
+      <w:bookmarkStart w:id="24" w:name="_GoBack"/>
+      <w:bookmarkEnd w:id="23"/>
       <w:bookmarkEnd w:id="24"/>
     </w:p>
     <w:p>
@@ -23646,10 +24286,10 @@
       </w:pPr>
       <w:r>
         <w:object w:dxaOrig="4542" w:dyaOrig="3485">
-          <v:shape id="_x0000_i1113" type="#_x0000_t75" style="width:227pt;height:174pt" o:ole="">
+          <v:shape id="_x0000_i1034" type="#_x0000_t75" style="width:227.1pt;height:174.05pt" o:ole="">
             <v:imagedata r:id="rId29" o:title=""/>
           </v:shape>
-          <o:OLEObject Type="Embed" ProgID="Visio.Drawing.11" ShapeID="_x0000_i1113" DrawAspect="Content" ObjectID="_1448977439" r:id="rId30"/>
+          <o:OLEObject Type="Embed" ProgID="Visio.Drawing.11" ShapeID="_x0000_i1034" DrawAspect="Content" ObjectID="_1449053535" r:id="rId30"/>
         </w:object>
       </w:r>
     </w:p>
@@ -23733,10 +24373,10 @@
       </w:pPr>
       <w:r>
         <w:object w:dxaOrig="4542" w:dyaOrig="3485">
-          <v:shape id="_x0000_i1114" type="#_x0000_t75" style="width:227pt;height:174pt" o:ole="">
+          <v:shape id="_x0000_i1035" type="#_x0000_t75" style="width:227.1pt;height:174.05pt" o:ole="">
             <v:imagedata r:id="rId31" o:title=""/>
           </v:shape>
-          <o:OLEObject Type="Embed" ProgID="Visio.Drawing.11" ShapeID="_x0000_i1114" DrawAspect="Content" ObjectID="_1448977440" r:id="rId32"/>
+          <o:OLEObject Type="Embed" ProgID="Visio.Drawing.11" ShapeID="_x0000_i1035" DrawAspect="Content" ObjectID="_1449053536" r:id="rId32"/>
         </w:object>
       </w:r>
     </w:p>
@@ -23821,10 +24461,10 @@
       </w:pPr>
       <w:r>
         <w:object w:dxaOrig="4542" w:dyaOrig="3485">
-          <v:shape id="_x0000_i1115" type="#_x0000_t75" style="width:227pt;height:174pt" o:ole="">
+          <v:shape id="_x0000_i1036" type="#_x0000_t75" style="width:227.1pt;height:174.05pt" o:ole="">
             <v:imagedata r:id="rId33" o:title=""/>
           </v:shape>
-          <o:OLEObject Type="Embed" ProgID="Visio.Drawing.11" ShapeID="_x0000_i1115" DrawAspect="Content" ObjectID="_1448977441" r:id="rId34"/>
+          <o:OLEObject Type="Embed" ProgID="Visio.Drawing.11" ShapeID="_x0000_i1036" DrawAspect="Content" ObjectID="_1449053537" r:id="rId34"/>
         </w:object>
       </w:r>
     </w:p>
@@ -30505,7 +31145,7 @@
             <w:rFonts w:ascii="Times New Roman" w:hAnsi="Times New Roman" w:cs="Times New Roman"/>
             <w:noProof/>
           </w:rPr>
-          <w:t>24</w:t>
+          <w:t>22</w:t>
         </w:r>
         <w:r>
           <w:rPr>
@@ -31520,6 +32160,32 @@
       <w:spacing w:after="0" w:line="240" w:lineRule="auto"/>
     </w:pPr>
   </w:style>
+  <w:style w:type="table" w:styleId="TableGrid">
+    <w:name w:val="Table Grid"/>
+    <w:basedOn w:val="TableNormal"/>
+    <w:uiPriority w:val="59"/>
+    <w:rsid w:val="009A5F76"/>
+    <w:pPr>
+      <w:spacing w:after="0" w:line="240" w:lineRule="auto"/>
+    </w:pPr>
+    <w:tblPr>
+      <w:tblInd w:w="0" w:type="dxa"/>
+      <w:tblBorders>
+        <w:top w:val="single" w:sz="4" w:space="0" w:color="auto"/>
+        <w:left w:val="single" w:sz="4" w:space="0" w:color="auto"/>
+        <w:bottom w:val="single" w:sz="4" w:space="0" w:color="auto"/>
+        <w:right w:val="single" w:sz="4" w:space="0" w:color="auto"/>
+        <w:insideH w:val="single" w:sz="4" w:space="0" w:color="auto"/>
+        <w:insideV w:val="single" w:sz="4" w:space="0" w:color="auto"/>
+      </w:tblBorders>
+      <w:tblCellMar>
+        <w:top w:w="0" w:type="dxa"/>
+        <w:left w:w="108" w:type="dxa"/>
+        <w:bottom w:w="0" w:type="dxa"/>
+        <w:right w:w="108" w:type="dxa"/>
+      </w:tblCellMar>
+    </w:tblPr>
+  </w:style>
 </w:styles>
 </file>
 
@@ -32069,299 +32735,24 @@
       <w:spacing w:after="0" w:line="240" w:lineRule="auto"/>
     </w:pPr>
   </w:style>
-</w:styles>
-</file>
-
-<file path=word/glossary/document.xml><?xml version="1.0" encoding="utf-8"?>
-<w:glossaryDocument xmlns:wpc="http://schemas.microsoft.com/office/word/2010/wordprocessingCanvas" xmlns:mc="http://schemas.openxmlformats.org/markup-compatibility/2006" xmlns:o="urn:schemas-microsoft-com:office:office" xmlns:r="http://schemas.openxmlformats.org/officeDocument/2006/relationships" xmlns:m="http://schemas.openxmlformats.org/officeDocument/2006/math" xmlns:v="urn:schemas-microsoft-com:vml" xmlns:wp14="http://schemas.microsoft.com/office/word/2010/wordprocessingDrawing" xmlns:wp="http://schemas.openxmlformats.org/drawingml/2006/wordprocessingDrawing" xmlns:w10="urn:schemas-microsoft-com:office:word" xmlns:w="http://schemas.openxmlformats.org/wordprocessingml/2006/main" xmlns:w14="http://schemas.microsoft.com/office/word/2010/wordml" xmlns:wpg="http://schemas.microsoft.com/office/word/2010/wordprocessingGroup" xmlns:wpi="http://schemas.microsoft.com/office/word/2010/wordprocessingInk" xmlns:wne="http://schemas.microsoft.com/office/word/2006/wordml" xmlns:wps="http://schemas.microsoft.com/office/word/2010/wordprocessingShape" mc:Ignorable="w14 wp14"/>
-</file>
-
-<file path=word/glossary/fontTable.xml><?xml version="1.0" encoding="utf-8"?>
-<w:fonts xmlns:mc="http://schemas.openxmlformats.org/markup-compatibility/2006" xmlns:r="http://schemas.openxmlformats.org/officeDocument/2006/relationships" xmlns:w="http://schemas.openxmlformats.org/wordprocessingml/2006/main" xmlns:w14="http://schemas.microsoft.com/office/word/2010/wordml" mc:Ignorable="w14">
-  <w:font w:name="Calibri">
-    <w:panose1 w:val="020F0502020204030204"/>
-    <w:charset w:val="00"/>
-    <w:family w:val="swiss"/>
-    <w:pitch w:val="variable"/>
-    <w:sig w:usb0="E00002FF" w:usb1="4000ACFF" w:usb2="00000001" w:usb3="00000000" w:csb0="0000019F" w:csb1="00000000"/>
-  </w:font>
-  <w:font w:name="Times New Roman">
-    <w:panose1 w:val="02020603050405020304"/>
-    <w:charset w:val="00"/>
-    <w:family w:val="roman"/>
-    <w:pitch w:val="variable"/>
-    <w:sig w:usb0="20002A87" w:usb1="00000000" w:usb2="00000000" w:usb3="00000000" w:csb0="000001FF" w:csb1="00000000"/>
-  </w:font>
-  <w:font w:name="Courier New">
-    <w:panose1 w:val="02070309020205020404"/>
-    <w:charset w:val="00"/>
-    <w:family w:val="modern"/>
-    <w:pitch w:val="fixed"/>
-    <w:sig w:usb0="E0002AFF" w:usb1="C0007843" w:usb2="00000009" w:usb3="00000000" w:csb0="000001FF" w:csb1="00000000"/>
-  </w:font>
-  <w:font w:name="Wingdings">
-    <w:panose1 w:val="05000000000000000000"/>
-    <w:charset w:val="02"/>
-    <w:family w:val="auto"/>
-    <w:pitch w:val="variable"/>
-    <w:sig w:usb0="00000000" w:usb1="10000000" w:usb2="00000000" w:usb3="00000000" w:csb0="80000000" w:csb1="00000000"/>
-  </w:font>
-  <w:font w:name="Symbol">
-    <w:panose1 w:val="05050102010706020507"/>
-    <w:charset w:val="02"/>
-    <w:family w:val="roman"/>
-    <w:pitch w:val="variable"/>
-    <w:sig w:usb0="00000000" w:usb1="10000000" w:usb2="00000000" w:usb3="00000000" w:csb0="80000000" w:csb1="00000000"/>
-  </w:font>
-  <w:font w:name="Cambria">
-    <w:panose1 w:val="02040503050406030204"/>
-    <w:charset w:val="00"/>
-    <w:family w:val="roman"/>
-    <w:pitch w:val="variable"/>
-    <w:sig w:usb0="E00002FF" w:usb1="400004FF" w:usb2="00000000" w:usb3="00000000" w:csb0="0000019F" w:csb1="00000000"/>
-  </w:font>
-  <w:font w:name="Tahoma">
-    <w:panose1 w:val="020B0604030504040204"/>
-    <w:charset w:val="00"/>
-    <w:family w:val="swiss"/>
-    <w:pitch w:val="variable"/>
-    <w:sig w:usb0="E1002EFF" w:usb1="C000605B" w:usb2="00000029" w:usb3="00000000" w:csb0="000101FF" w:csb1="00000000"/>
-  </w:font>
-  <w:font w:name="Consolas">
-    <w:panose1 w:val="020B0609020204030204"/>
-    <w:charset w:val="00"/>
-    <w:family w:val="modern"/>
-    <w:pitch w:val="fixed"/>
-    <w:sig w:usb0="E10002FF" w:usb1="4000FCFF" w:usb2="00000009" w:usb3="00000000" w:csb0="0000019F" w:csb1="00000000"/>
-  </w:font>
-  <w:font w:name="Cambria Math">
-    <w:panose1 w:val="02040503050406030204"/>
-    <w:charset w:val="00"/>
-    <w:family w:val="roman"/>
-    <w:pitch w:val="variable"/>
-    <w:sig w:usb0="E00002FF" w:usb1="420024FF" w:usb2="00000000" w:usb3="00000000" w:csb0="0000019F" w:csb1="00000000"/>
-  </w:font>
-  <w:font w:name="CMTI10">
-    <w:panose1 w:val="00000000000000000000"/>
-    <w:charset w:val="00"/>
-    <w:family w:val="auto"/>
-    <w:notTrueType/>
-    <w:pitch w:val="default"/>
-    <w:sig w:usb0="00000003" w:usb1="00000000" w:usb2="00000000" w:usb3="00000000" w:csb0="00000001" w:csb1="00000000"/>
-  </w:font>
-</w:fonts>
-</file>
-
-<file path=word/glossary/settings.xml><?xml version="1.0" encoding="utf-8"?>
-<w:settings xmlns:mc="http://schemas.openxmlformats.org/markup-compatibility/2006" xmlns:o="urn:schemas-microsoft-com:office:office" xmlns:r="http://schemas.openxmlformats.org/officeDocument/2006/relationships" xmlns:m="http://schemas.openxmlformats.org/officeDocument/2006/math" xmlns:v="urn:schemas-microsoft-com:vml" xmlns:w10="urn:schemas-microsoft-com:office:word" xmlns:w="http://schemas.openxmlformats.org/wordprocessingml/2006/main" xmlns:w14="http://schemas.microsoft.com/office/word/2010/wordml" xmlns:sl="http://schemas.openxmlformats.org/schemaLibrary/2006/main" mc:Ignorable="w14">
-  <w:view w:val="normal"/>
-  <w:defaultTabStop w:val="1304"/>
-  <w:hyphenationZone w:val="425"/>
-  <w:characterSpacingControl w:val="doNotCompress"/>
-  <w:compat>
-    <w:useFELayout/>
-    <w:compatSetting w:name="compatibilityMode" w:uri="http://schemas.microsoft.com/office/word" w:val="14"/>
-    <w:compatSetting w:name="overrideTableStyleFontSizeAndJustification" w:uri="http://schemas.microsoft.com/office/word" w:val="1"/>
-    <w:compatSetting w:name="enableOpenTypeFeatures" w:uri="http://schemas.microsoft.com/office/word" w:val="1"/>
-    <w:compatSetting w:name="doNotFlipMirrorIndents" w:uri="http://schemas.microsoft.com/office/word" w:val="1"/>
-  </w:compat>
-  <w:rsids>
-    <w:rsidRoot w:val="007623DE"/>
-    <w:rsid w:val="007623DE"/>
-  </w:rsids>
-  <m:mathPr>
-    <m:mathFont m:val="Cambria Math"/>
-    <m:brkBin m:val="before"/>
-    <m:brkBinSub m:val="--"/>
-    <m:smallFrac m:val="0"/>
-    <m:dispDef/>
-    <m:lMargin m:val="0"/>
-    <m:rMargin m:val="0"/>
-    <m:defJc m:val="centerGroup"/>
-    <m:wrapIndent m:val="1440"/>
-    <m:intLim m:val="subSup"/>
-    <m:naryLim m:val="undOvr"/>
-  </m:mathPr>
-  <w:themeFontLang w:val="sv-SE"/>
-  <w:clrSchemeMapping w:bg1="light1" w:t1="dark1" w:bg2="light2" w:t2="dark2" w:accent1="accent1" w:accent2="accent2" w:accent3="accent3" w:accent4="accent4" w:accent5="accent5" w:accent6="accent6" w:hyperlink="hyperlink" w:followedHyperlink="followedHyperlink"/>
-  <w:decimalSymbol w:val=","/>
-  <w:listSeparator w:val=";"/>
-</w:settings>
-</file>
-
-<file path=word/glossary/styles.xml><?xml version="1.0" encoding="utf-8"?>
-<w:styles xmlns:mc="http://schemas.openxmlformats.org/markup-compatibility/2006" xmlns:r="http://schemas.openxmlformats.org/officeDocument/2006/relationships" xmlns:w="http://schemas.openxmlformats.org/wordprocessingml/2006/main" xmlns:w14="http://schemas.microsoft.com/office/word/2010/wordml" mc:Ignorable="w14">
-  <w:docDefaults>
-    <w:rPrDefault>
-      <w:rPr>
-        <w:rFonts w:asciiTheme="minorHAnsi" w:eastAsiaTheme="minorEastAsia" w:hAnsiTheme="minorHAnsi" w:cstheme="minorBidi"/>
-        <w:sz w:val="22"/>
-        <w:szCs w:val="22"/>
-        <w:lang w:val="sv-SE" w:eastAsia="sv-SE" w:bidi="ar-SA"/>
-      </w:rPr>
-    </w:rPrDefault>
-    <w:pPrDefault>
-      <w:pPr>
-        <w:spacing w:after="200" w:line="276" w:lineRule="auto"/>
-      </w:pPr>
-    </w:pPrDefault>
-  </w:docDefaults>
-  <w:latentStyles w:defLockedState="0" w:defUIPriority="99" w:defSemiHidden="1" w:defUnhideWhenUsed="1" w:defQFormat="0" w:count="267">
-    <w:lsdException w:name="Normal" w:semiHidden="0" w:uiPriority="0" w:unhideWhenUsed="0" w:qFormat="1"/>
-    <w:lsdException w:name="heading 1" w:semiHidden="0" w:uiPriority="9" w:unhideWhenUsed="0" w:qFormat="1"/>
-    <w:lsdException w:name="heading 2" w:uiPriority="9" w:qFormat="1"/>
-    <w:lsdException w:name="heading 3" w:uiPriority="9" w:qFormat="1"/>
-    <w:lsdException w:name="heading 4" w:uiPriority="9" w:qFormat="1"/>
-    <w:lsdException w:name="heading 5" w:uiPriority="9" w:qFormat="1"/>
-    <w:lsdException w:name="heading 6" w:uiPriority="9" w:qFormat="1"/>
-    <w:lsdException w:name="heading 7" w:uiPriority="9" w:qFormat="1"/>
-    <w:lsdException w:name="heading 8" w:uiPriority="9" w:qFormat="1"/>
-    <w:lsdException w:name="heading 9" w:uiPriority="9" w:qFormat="1"/>
-    <w:lsdException w:name="toc 1" w:uiPriority="39"/>
-    <w:lsdException w:name="toc 2" w:uiPriority="39"/>
-    <w:lsdException w:name="toc 3" w:uiPriority="39"/>
-    <w:lsdException w:name="toc 4" w:uiPriority="39"/>
-    <w:lsdException w:name="toc 5" w:uiPriority="39"/>
-    <w:lsdException w:name="toc 6" w:uiPriority="39"/>
-    <w:lsdException w:name="toc 7" w:uiPriority="39"/>
-    <w:lsdException w:name="toc 8" w:uiPriority="39"/>
-    <w:lsdException w:name="toc 9" w:uiPriority="39"/>
-    <w:lsdException w:name="caption" w:uiPriority="35" w:qFormat="1"/>
-    <w:lsdException w:name="Title" w:semiHidden="0" w:uiPriority="10" w:unhideWhenUsed="0" w:qFormat="1"/>
-    <w:lsdException w:name="Default Paragraph Font" w:uiPriority="1"/>
-    <w:lsdException w:name="Subtitle" w:semiHidden="0" w:uiPriority="11" w:unhideWhenUsed="0" w:qFormat="1"/>
-    <w:lsdException w:name="Strong" w:semiHidden="0" w:uiPriority="22" w:unhideWhenUsed="0" w:qFormat="1"/>
-    <w:lsdException w:name="Emphasis" w:semiHidden="0" w:uiPriority="20" w:unhideWhenUsed="0" w:qFormat="1"/>
-    <w:lsdException w:name="Table Grid" w:semiHidden="0" w:uiPriority="59" w:unhideWhenUsed="0"/>
-    <w:lsdException w:name="Placeholder Text" w:unhideWhenUsed="0"/>
-    <w:lsdException w:name="No Spacing" w:semiHidden="0" w:uiPriority="1" w:unhideWhenUsed="0" w:qFormat="1"/>
-    <w:lsdException w:name="Light Shading" w:semiHidden="0" w:uiPriority="60" w:unhideWhenUsed="0"/>
-    <w:lsdException w:name="Light List" w:semiHidden="0" w:uiPriority="61" w:unhideWhenUsed="0"/>
-    <w:lsdException w:name="Light Grid" w:semiHidden="0" w:uiPriority="62" w:unhideWhenUsed="0"/>
-    <w:lsdException w:name="Medium Shading 1" w:semiHidden="0" w:uiPriority="63" w:unhideWhenUsed="0"/>
-    <w:lsdException w:name="Medium Shading 2" w:semiHidden="0" w:uiPriority="64" w:unhideWhenUsed="0"/>
-    <w:lsdException w:name="Medium List 1" w:semiHidden="0" w:uiPriority="65" w:unhideWhenUsed="0"/>
-    <w:lsdException w:name="Medium List 2" w:semiHidden="0" w:uiPriority="66" w:unhideWhenUsed="0"/>
-    <w:lsdException w:name="Medium Grid 1" w:semiHidden="0" w:uiPriority="67" w:unhideWhenUsed="0"/>
-    <w:lsdException w:name="Medium Grid 2" w:semiHidden="0" w:uiPriority="68" w:unhideWhenUsed="0"/>
-    <w:lsdException w:name="Medium Grid 3" w:semiHidden="0" w:uiPriority="69" w:unhideWhenUsed="0"/>
-    <w:lsdException w:name="Dark List" w:semiHidden="0" w:uiPriority="70" w:unhideWhenUsed="0"/>
-    <w:lsdException w:name="Colorful Shading" w:semiHidden="0" w:uiPriority="71" w:unhideWhenUsed="0"/>
-    <w:lsdException w:name="Colorful List" w:semiHidden="0" w:uiPriority="72" w:unhideWhenUsed="0"/>
-    <w:lsdException w:name="Colorful Grid" w:semiHidden="0" w:uiPriority="73" w:unhideWhenUsed="0"/>
-    <w:lsdException w:name="Light Shading Accent 1" w:semiHidden="0" w:uiPriority="60" w:unhideWhenUsed="0"/>
-    <w:lsdException w:name="Light List Accent 1" w:semiHidden="0" w:uiPriority="61" w:unhideWhenUsed="0"/>
-    <w:lsdException w:name="Light Grid Accent 1" w:semiHidden="0" w:uiPriority="62" w:unhideWhenUsed="0"/>
-    <w:lsdException w:name="Medium Shading 1 Accent 1" w:semiHidden="0" w:uiPriority="63" w:unhideWhenUsed="0"/>
-    <w:lsdException w:name="Medium Shading 2 Accent 1" w:semiHidden="0" w:uiPriority="64" w:unhideWhenUsed="0"/>
-    <w:lsdException w:name="Medium List 1 Accent 1" w:semiHidden="0" w:uiPriority="65" w:unhideWhenUsed="0"/>
-    <w:lsdException w:name="Revision" w:unhideWhenUsed="0"/>
-    <w:lsdException w:name="List Paragraph" w:semiHidden="0" w:uiPriority="34" w:unhideWhenUsed="0" w:qFormat="1"/>
-    <w:lsdException w:name="Quote" w:semiHidden="0" w:uiPriority="29" w:unhideWhenUsed="0" w:qFormat="1"/>
-    <w:lsdException w:name="Intense Quote" w:semiHidden="0" w:uiPriority="30" w:unhideWhenUsed="0" w:qFormat="1"/>
-    <w:lsdException w:name="Medium List 2 Accent 1" w:semiHidden="0" w:uiPriority="66" w:unhideWhenUsed="0"/>
-    <w:lsdException w:name="Medium Grid 1 Accent 1" w:semiHidden="0" w:uiPriority="67" w:unhideWhenUsed="0"/>
-    <w:lsdException w:name="Medium Grid 2 Accent 1" w:semiHidden="0" w:uiPriority="68" w:unhideWhenUsed="0"/>
-    <w:lsdException w:name="Medium Grid 3 Accent 1" w:semiHidden="0" w:uiPriority="69" w:unhideWhenUsed="0"/>
-    <w:lsdException w:name="Dark List Accent 1" w:semiHidden="0" w:uiPriority="70" w:unhideWhenUsed="0"/>
-    <w:lsdException w:name="Colorful Shading Accent 1" w:semiHidden="0" w:uiPriority="71" w:unhideWhenUsed="0"/>
-    <w:lsdException w:name="Colorful List Accent 1" w:semiHidden="0" w:uiPriority="72" w:unhideWhenUsed="0"/>
-    <w:lsdException w:name="Colorful Grid Accent 1" w:semiHidden="0" w:uiPriority="73" w:unhideWhenUsed="0"/>
-    <w:lsdException w:name="Light Shading Accent 2" w:semiHidden="0" w:uiPriority="60" w:unhideWhenUsed="0"/>
-    <w:lsdException w:name="Light List Accent 2" w:semiHidden="0" w:uiPriority="61" w:unhideWhenUsed="0"/>
-    <w:lsdException w:name="Light Grid Accent 2" w:semiHidden="0" w:uiPriority="62" w:unhideWhenUsed="0"/>
-    <w:lsdException w:name="Medium Shading 1 Accent 2" w:semiHidden="0" w:uiPriority="63" w:unhideWhenUsed="0"/>
-    <w:lsdException w:name="Medium Shading 2 Accent 2" w:semiHidden="0" w:uiPriority="64" w:unhideWhenUsed="0"/>
-    <w:lsdException w:name="Medium List 1 Accent 2" w:semiHidden="0" w:uiPriority="65" w:unhideWhenUsed="0"/>
-    <w:lsdException w:name="Medium List 2 Accent 2" w:semiHidden="0" w:uiPriority="66" w:unhideWhenUsed="0"/>
-    <w:lsdException w:name="Medium Grid 1 Accent 2" w:semiHidden="0" w:uiPriority="67" w:unhideWhenUsed="0"/>
-    <w:lsdException w:name="Medium Grid 2 Accent 2" w:semiHidden="0" w:uiPriority="68" w:unhideWhenUsed="0"/>
-    <w:lsdException w:name="Medium Grid 3 Accent 2" w:semiHidden="0" w:uiPriority="69" w:unhideWhenUsed="0"/>
-    <w:lsdException w:name="Dark List Accent 2" w:semiHidden="0" w:uiPriority="70" w:unhideWhenUsed="0"/>
-    <w:lsdException w:name="Colorful Shading Accent 2" w:semiHidden="0" w:uiPriority="71" w:unhideWhenUsed="0"/>
-    <w:lsdException w:name="Colorful List Accent 2" w:semiHidden="0" w:uiPriority="72" w:unhideWhenUsed="0"/>
-    <w:lsdException w:name="Colorful Grid Accent 2" w:semiHidden="0" w:uiPriority="73" w:unhideWhenUsed="0"/>
-    <w:lsdException w:name="Light Shading Accent 3" w:semiHidden="0" w:uiPriority="60" w:unhideWhenUsed="0"/>
-    <w:lsdException w:name="Light List Accent 3" w:semiHidden="0" w:uiPriority="61" w:unhideWhenUsed="0"/>
-    <w:lsdException w:name="Light Grid Accent 3" w:semiHidden="0" w:uiPriority="62" w:unhideWhenUsed="0"/>
-    <w:lsdException w:name="Medium Shading 1 Accent 3" w:semiHidden="0" w:uiPriority="63" w:unhideWhenUsed="0"/>
-    <w:lsdException w:name="Medium Shading 2 Accent 3" w:semiHidden="0" w:uiPriority="64" w:unhideWhenUsed="0"/>
-    <w:lsdException w:name="Medium List 1 Accent 3" w:semiHidden="0" w:uiPriority="65" w:unhideWhenUsed="0"/>
-    <w:lsdException w:name="Medium List 2 Accent 3" w:semiHidden="0" w:uiPriority="66" w:unhideWhenUsed="0"/>
-    <w:lsdException w:name="Medium Grid 1 Accent 3" w:semiHidden="0" w:uiPriority="67" w:unhideWhenUsed="0"/>
-    <w:lsdException w:name="Medium Grid 2 Accent 3" w:semiHidden="0" w:uiPriority="68" w:unhideWhenUsed="0"/>
-    <w:lsdException w:name="Medium Grid 3 Accent 3" w:semiHidden="0" w:uiPriority="69" w:unhideWhenUsed="0"/>
-    <w:lsdException w:name="Dark List Accent 3" w:semiHidden="0" w:uiPriority="70" w:unhideWhenUsed="0"/>
-    <w:lsdException w:name="Colorful Shading Accent 3" w:semiHidden="0" w:uiPriority="71" w:unhideWhenUsed="0"/>
-    <w:lsdException w:name="Colorful List Accent 3" w:semiHidden="0" w:uiPriority="72" w:unhideWhenUsed="0"/>
-    <w:lsdException w:name="Colorful Grid Accent 3" w:semiHidden="0" w:uiPriority="73" w:unhideWhenUsed="0"/>
-    <w:lsdException w:name="Light Shading Accent 4" w:semiHidden="0" w:uiPriority="60" w:unhideWhenUsed="0"/>
-    <w:lsdException w:name="Light List Accent 4" w:semiHidden="0" w:uiPriority="61" w:unhideWhenUsed="0"/>
-    <w:lsdException w:name="Light Grid Accent 4" w:semiHidden="0" w:uiPriority="62" w:unhideWhenUsed="0"/>
-    <w:lsdException w:name="Medium Shading 1 Accent 4" w:semiHidden="0" w:uiPriority="63" w:unhideWhenUsed="0"/>
-    <w:lsdException w:name="Medium Shading 2 Accent 4" w:semiHidden="0" w:uiPriority="64" w:unhideWhenUsed="0"/>
-    <w:lsdException w:name="Medium List 1 Accent 4" w:semiHidden="0" w:uiPriority="65" w:unhideWhenUsed="0"/>
-    <w:lsdException w:name="Medium List 2 Accent 4" w:semiHidden="0" w:uiPriority="66" w:unhideWhenUsed="0"/>
-    <w:lsdException w:name="Medium Grid 1 Accent 4" w:semiHidden="0" w:uiPriority="67" w:unhideWhenUsed="0"/>
-    <w:lsdException w:name="Medium Grid 2 Accent 4" w:semiHidden="0" w:uiPriority="68" w:unhideWhenUsed="0"/>
-    <w:lsdException w:name="Medium Grid 3 Accent 4" w:semiHidden="0" w:uiPriority="69" w:unhideWhenUsed="0"/>
-    <w:lsdException w:name="Dark List Accent 4" w:semiHidden="0" w:uiPriority="70" w:unhideWhenUsed="0"/>
-    <w:lsdException w:name="Colorful Shading Accent 4" w:semiHidden="0" w:uiPriority="71" w:unhideWhenUsed="0"/>
-    <w:lsdException w:name="Colorful List Accent 4" w:semiHidden="0" w:uiPriority="72" w:unhideWhenUsed="0"/>
-    <w:lsdException w:name="Colorful Grid Accent 4" w:semiHidden="0" w:uiPriority="73" w:unhideWhenUsed="0"/>
-    <w:lsdException w:name="Light Shading Accent 5" w:semiHidden="0" w:uiPriority="60" w:unhideWhenUsed="0"/>
-    <w:lsdException w:name="Light List Accent 5" w:semiHidden="0" w:uiPriority="61" w:unhideWhenUsed="0"/>
-    <w:lsdException w:name="Light Grid Accent 5" w:semiHidden="0" w:uiPriority="62" w:unhideWhenUsed="0"/>
-    <w:lsdException w:name="Medium Shading 1 Accent 5" w:semiHidden="0" w:uiPriority="63" w:unhideWhenUsed="0"/>
-    <w:lsdException w:name="Medium Shading 2 Accent 5" w:semiHidden="0" w:uiPriority="64" w:unhideWhenUsed="0"/>
-    <w:lsdException w:name="Medium List 1 Accent 5" w:semiHidden="0" w:uiPriority="65" w:unhideWhenUsed="0"/>
-    <w:lsdException w:name="Medium List 2 Accent 5" w:semiHidden="0" w:uiPriority="66" w:unhideWhenUsed="0"/>
-    <w:lsdException w:name="Medium Grid 1 Accent 5" w:semiHidden="0" w:uiPriority="67" w:unhideWhenUsed="0"/>
-    <w:lsdException w:name="Medium Grid 2 Accent 5" w:semiHidden="0" w:uiPriority="68" w:unhideWhenUsed="0"/>
-    <w:lsdException w:name="Medium Grid 3 Accent 5" w:semiHidden="0" w:uiPriority="69" w:unhideWhenUsed="0"/>
-    <w:lsdException w:name="Dark List Accent 5" w:semiHidden="0" w:uiPriority="70" w:unhideWhenUsed="0"/>
-    <w:lsdException w:name="Colorful Shading Accent 5" w:semiHidden="0" w:uiPriority="71" w:unhideWhenUsed="0"/>
-    <w:lsdException w:name="Colorful List Accent 5" w:semiHidden="0" w:uiPriority="72" w:unhideWhenUsed="0"/>
-    <w:lsdException w:name="Colorful Grid Accent 5" w:semiHidden="0" w:uiPriority="73" w:unhideWhenUsed="0"/>
-    <w:lsdException w:name="Light Shading Accent 6" w:semiHidden="0" w:uiPriority="60" w:unhideWhenUsed="0"/>
-    <w:lsdException w:name="Light List Accent 6" w:semiHidden="0" w:uiPriority="61" w:unhideWhenUsed="0"/>
-    <w:lsdException w:name="Light Grid Accent 6" w:semiHidden="0" w:uiPriority="62" w:unhideWhenUsed="0"/>
-    <w:lsdException w:name="Medium Shading 1 Accent 6" w:semiHidden="0" w:uiPriority="63" w:unhideWhenUsed="0"/>
-    <w:lsdException w:name="Medium Shading 2 Accent 6" w:semiHidden="0" w:uiPriority="64" w:unhideWhenUsed="0"/>
-    <w:lsdException w:name="Medium List 1 Accent 6" w:semiHidden="0" w:uiPriority="65" w:unhideWhenUsed="0"/>
-    <w:lsdException w:name="Medium List 2 Accent 6" w:semiHidden="0" w:uiPriority="66" w:unhideWhenUsed="0"/>
-    <w:lsdException w:name="Medium Grid 1 Accent 6" w:semiHidden="0" w:uiPriority="67" w:unhideWhenUsed="0"/>
-    <w:lsdException w:name="Medium Grid 2 Accent 6" w:semiHidden="0" w:uiPriority="68" w:unhideWhenUsed="0"/>
-    <w:lsdException w:name="Medium Grid 3 Accent 6" w:semiHidden="0" w:uiPriority="69" w:unhideWhenUsed="0"/>
-    <w:lsdException w:name="Dark List Accent 6" w:semiHidden="0" w:uiPriority="70" w:unhideWhenUsed="0"/>
-    <w:lsdException w:name="Colorful Shading Accent 6" w:semiHidden="0" w:uiPriority="71" w:unhideWhenUsed="0"/>
-    <w:lsdException w:name="Colorful List Accent 6" w:semiHidden="0" w:uiPriority="72" w:unhideWhenUsed="0"/>
-    <w:lsdException w:name="Colorful Grid Accent 6" w:semiHidden="0" w:uiPriority="73" w:unhideWhenUsed="0"/>
-    <w:lsdException w:name="Subtle Emphasis" w:semiHidden="0" w:uiPriority="19" w:unhideWhenUsed="0" w:qFormat="1"/>
-    <w:lsdException w:name="Intense Emphasis" w:semiHidden="0" w:uiPriority="21" w:unhideWhenUsed="0" w:qFormat="1"/>
-    <w:lsdException w:name="Subtle Reference" w:semiHidden="0" w:uiPriority="31" w:unhideWhenUsed="0" w:qFormat="1"/>
-    <w:lsdException w:name="Intense Reference" w:semiHidden="0" w:uiPriority="32" w:unhideWhenUsed="0" w:qFormat="1"/>
-    <w:lsdException w:name="Book Title" w:semiHidden="0" w:uiPriority="33" w:unhideWhenUsed="0" w:qFormat="1"/>
-    <w:lsdException w:name="Bibliography" w:uiPriority="37"/>
-    <w:lsdException w:name="TOC Heading" w:uiPriority="39" w:qFormat="1"/>
-  </w:latentStyles>
-  <w:style w:type="paragraph" w:default="1" w:styleId="Normal">
-    <w:name w:val="Normal"/>
-    <w:qFormat/>
-  </w:style>
-  <w:style w:type="character" w:default="1" w:styleId="DefaultParagraphFont">
-    <w:name w:val="Default Paragraph Font"/>
-    <w:uiPriority w:val="1"/>
-    <w:semiHidden/>
-    <w:unhideWhenUsed/>
-  </w:style>
-  <w:style w:type="table" w:default="1" w:styleId="TableNormal">
-    <w:name w:val="Normal Table"/>
-    <w:uiPriority w:val="99"/>
-    <w:semiHidden/>
-    <w:unhideWhenUsed/>
+  <w:style w:type="table" w:styleId="TableGrid">
+    <w:name w:val="Table Grid"/>
+    <w:basedOn w:val="TableNormal"/>
+    <w:uiPriority w:val="59"/>
+    <w:rsid w:val="009A5F76"/>
+    <w:pPr>
+      <w:spacing w:after="0" w:line="240" w:lineRule="auto"/>
+    </w:pPr>
     <w:tblPr>
       <w:tblInd w:w="0" w:type="dxa"/>
+      <w:tblBorders>
+        <w:top w:val="single" w:sz="4" w:space="0" w:color="auto"/>
+        <w:left w:val="single" w:sz="4" w:space="0" w:color="auto"/>
+        <w:bottom w:val="single" w:sz="4" w:space="0" w:color="auto"/>
+        <w:right w:val="single" w:sz="4" w:space="0" w:color="auto"/>
+        <w:insideH w:val="single" w:sz="4" w:space="0" w:color="auto"/>
+        <w:insideV w:val="single" w:sz="4" w:space="0" w:color="auto"/>
+      </w:tblBorders>
       <w:tblCellMar>
         <w:top w:w="0" w:type="dxa"/>
         <w:left w:w="108" w:type="dxa"/>
@@ -32370,218 +32761,7 @@
       </w:tblCellMar>
     </w:tblPr>
   </w:style>
-  <w:style w:type="numbering" w:default="1" w:styleId="NoList">
-    <w:name w:val="No List"/>
-    <w:uiPriority w:val="99"/>
-    <w:semiHidden/>
-    <w:unhideWhenUsed/>
-  </w:style>
-  <w:style w:type="paragraph" w:customStyle="1" w:styleId="98099168C30E4C18919801C66A503093">
-    <w:name w:val="98099168C30E4C18919801C66A503093"/>
-    <w:rsid w:val="007623DE"/>
-  </w:style>
 </w:styles>
-</file>
-
-<file path=word/glossary/stylesWithEffects.xml><?xml version="1.0" encoding="utf-8"?>
-<w:styles xmlns:wpc="http://schemas.microsoft.com/office/word/2010/wordprocessingCanvas" xmlns:mc="http://schemas.openxmlformats.org/markup-compatibility/2006" xmlns:o="urn:schemas-microsoft-com:office:office" xmlns:r="http://schemas.openxmlformats.org/officeDocument/2006/relationships" xmlns:m="http://schemas.openxmlformats.org/officeDocument/2006/math" xmlns:v="urn:schemas-microsoft-com:vml" xmlns:wp14="http://schemas.microsoft.com/office/word/2010/wordprocessingDrawing" xmlns:wp="http://schemas.openxmlformats.org/drawingml/2006/wordprocessingDrawing" xmlns:w10="urn:schemas-microsoft-com:office:word" xmlns:w="http://schemas.openxmlformats.org/wordprocessingml/2006/main" xmlns:w14="http://schemas.microsoft.com/office/word/2010/wordml" xmlns:wpg="http://schemas.microsoft.com/office/word/2010/wordprocessingGroup" xmlns:wpi="http://schemas.microsoft.com/office/word/2010/wordprocessingInk" xmlns:wne="http://schemas.microsoft.com/office/word/2006/wordml" xmlns:wps="http://schemas.microsoft.com/office/word/2010/wordprocessingShape" mc:Ignorable="w14 wp14">
-  <w:docDefaults>
-    <w:rPrDefault>
-      <w:rPr>
-        <w:rFonts w:asciiTheme="minorHAnsi" w:eastAsiaTheme="minorEastAsia" w:hAnsiTheme="minorHAnsi" w:cstheme="minorBidi"/>
-        <w:sz w:val="22"/>
-        <w:szCs w:val="22"/>
-        <w:lang w:val="sv-SE" w:eastAsia="sv-SE" w:bidi="ar-SA"/>
-      </w:rPr>
-    </w:rPrDefault>
-    <w:pPrDefault>
-      <w:pPr>
-        <w:spacing w:after="200" w:line="276" w:lineRule="auto"/>
-      </w:pPr>
-    </w:pPrDefault>
-  </w:docDefaults>
-  <w:latentStyles w:defLockedState="0" w:defUIPriority="99" w:defSemiHidden="1" w:defUnhideWhenUsed="1" w:defQFormat="0" w:count="267">
-    <w:lsdException w:name="Normal" w:semiHidden="0" w:uiPriority="0" w:unhideWhenUsed="0" w:qFormat="1"/>
-    <w:lsdException w:name="heading 1" w:semiHidden="0" w:uiPriority="9" w:unhideWhenUsed="0" w:qFormat="1"/>
-    <w:lsdException w:name="heading 2" w:uiPriority="9" w:qFormat="1"/>
-    <w:lsdException w:name="heading 3" w:uiPriority="9" w:qFormat="1"/>
-    <w:lsdException w:name="heading 4" w:uiPriority="9" w:qFormat="1"/>
-    <w:lsdException w:name="heading 5" w:uiPriority="9" w:qFormat="1"/>
-    <w:lsdException w:name="heading 6" w:uiPriority="9" w:qFormat="1"/>
-    <w:lsdException w:name="heading 7" w:uiPriority="9" w:qFormat="1"/>
-    <w:lsdException w:name="heading 8" w:uiPriority="9" w:qFormat="1"/>
-    <w:lsdException w:name="heading 9" w:uiPriority="9" w:qFormat="1"/>
-    <w:lsdException w:name="toc 1" w:uiPriority="39"/>
-    <w:lsdException w:name="toc 2" w:uiPriority="39"/>
-    <w:lsdException w:name="toc 3" w:uiPriority="39"/>
-    <w:lsdException w:name="toc 4" w:uiPriority="39"/>
-    <w:lsdException w:name="toc 5" w:uiPriority="39"/>
-    <w:lsdException w:name="toc 6" w:uiPriority="39"/>
-    <w:lsdException w:name="toc 7" w:uiPriority="39"/>
-    <w:lsdException w:name="toc 8" w:uiPriority="39"/>
-    <w:lsdException w:name="toc 9" w:uiPriority="39"/>
-    <w:lsdException w:name="caption" w:uiPriority="35" w:qFormat="1"/>
-    <w:lsdException w:name="Title" w:semiHidden="0" w:uiPriority="10" w:unhideWhenUsed="0" w:qFormat="1"/>
-    <w:lsdException w:name="Default Paragraph Font" w:uiPriority="1"/>
-    <w:lsdException w:name="Subtitle" w:semiHidden="0" w:uiPriority="11" w:unhideWhenUsed="0" w:qFormat="1"/>
-    <w:lsdException w:name="Strong" w:semiHidden="0" w:uiPriority="22" w:unhideWhenUsed="0" w:qFormat="1"/>
-    <w:lsdException w:name="Emphasis" w:semiHidden="0" w:uiPriority="20" w:unhideWhenUsed="0" w:qFormat="1"/>
-    <w:lsdException w:name="Table Grid" w:semiHidden="0" w:uiPriority="59" w:unhideWhenUsed="0"/>
-    <w:lsdException w:name="Placeholder Text" w:unhideWhenUsed="0"/>
-    <w:lsdException w:name="No Spacing" w:semiHidden="0" w:uiPriority="1" w:unhideWhenUsed="0" w:qFormat="1"/>
-    <w:lsdException w:name="Light Shading" w:semiHidden="0" w:uiPriority="60" w:unhideWhenUsed="0"/>
-    <w:lsdException w:name="Light List" w:semiHidden="0" w:uiPriority="61" w:unhideWhenUsed="0"/>
-    <w:lsdException w:name="Light Grid" w:semiHidden="0" w:uiPriority="62" w:unhideWhenUsed="0"/>
-    <w:lsdException w:name="Medium Shading 1" w:semiHidden="0" w:uiPriority="63" w:unhideWhenUsed="0"/>
-    <w:lsdException w:name="Medium Shading 2" w:semiHidden="0" w:uiPriority="64" w:unhideWhenUsed="0"/>
-    <w:lsdException w:name="Medium List 1" w:semiHidden="0" w:uiPriority="65" w:unhideWhenUsed="0"/>
-    <w:lsdException w:name="Medium List 2" w:semiHidden="0" w:uiPriority="66" w:unhideWhenUsed="0"/>
-    <w:lsdException w:name="Medium Grid 1" w:semiHidden="0" w:uiPriority="67" w:unhideWhenUsed="0"/>
-    <w:lsdException w:name="Medium Grid 2" w:semiHidden="0" w:uiPriority="68" w:unhideWhenUsed="0"/>
-    <w:lsdException w:name="Medium Grid 3" w:semiHidden="0" w:uiPriority="69" w:unhideWhenUsed="0"/>
-    <w:lsdException w:name="Dark List" w:semiHidden="0" w:uiPriority="70" w:unhideWhenUsed="0"/>
-    <w:lsdException w:name="Colorful Shading" w:semiHidden="0" w:uiPriority="71" w:unhideWhenUsed="0"/>
-    <w:lsdException w:name="Colorful List" w:semiHidden="0" w:uiPriority="72" w:unhideWhenUsed="0"/>
-    <w:lsdException w:name="Colorful Grid" w:semiHidden="0" w:uiPriority="73" w:unhideWhenUsed="0"/>
-    <w:lsdException w:name="Light Shading Accent 1" w:semiHidden="0" w:uiPriority="60" w:unhideWhenUsed="0"/>
-    <w:lsdException w:name="Light List Accent 1" w:semiHidden="0" w:uiPriority="61" w:unhideWhenUsed="0"/>
-    <w:lsdException w:name="Light Grid Accent 1" w:semiHidden="0" w:uiPriority="62" w:unhideWhenUsed="0"/>
-    <w:lsdException w:name="Medium Shading 1 Accent 1" w:semiHidden="0" w:uiPriority="63" w:unhideWhenUsed="0"/>
-    <w:lsdException w:name="Medium Shading 2 Accent 1" w:semiHidden="0" w:uiPriority="64" w:unhideWhenUsed="0"/>
-    <w:lsdException w:name="Medium List 1 Accent 1" w:semiHidden="0" w:uiPriority="65" w:unhideWhenUsed="0"/>
-    <w:lsdException w:name="Revision" w:unhideWhenUsed="0"/>
-    <w:lsdException w:name="List Paragraph" w:semiHidden="0" w:uiPriority="34" w:unhideWhenUsed="0" w:qFormat="1"/>
-    <w:lsdException w:name="Quote" w:semiHidden="0" w:uiPriority="29" w:unhideWhenUsed="0" w:qFormat="1"/>
-    <w:lsdException w:name="Intense Quote" w:semiHidden="0" w:uiPriority="30" w:unhideWhenUsed="0" w:qFormat="1"/>
-    <w:lsdException w:name="Medium List 2 Accent 1" w:semiHidden="0" w:uiPriority="66" w:unhideWhenUsed="0"/>
-    <w:lsdException w:name="Medium Grid 1 Accent 1" w:semiHidden="0" w:uiPriority="67" w:unhideWhenUsed="0"/>
-    <w:lsdException w:name="Medium Grid 2 Accent 1" w:semiHidden="0" w:uiPriority="68" w:unhideWhenUsed="0"/>
-    <w:lsdException w:name="Medium Grid 3 Accent 1" w:semiHidden="0" w:uiPriority="69" w:unhideWhenUsed="0"/>
-    <w:lsdException w:name="Dark List Accent 1" w:semiHidden="0" w:uiPriority="70" w:unhideWhenUsed="0"/>
-    <w:lsdException w:name="Colorful Shading Accent 1" w:semiHidden="0" w:uiPriority="71" w:unhideWhenUsed="0"/>
-    <w:lsdException w:name="Colorful List Accent 1" w:semiHidden="0" w:uiPriority="72" w:unhideWhenUsed="0"/>
-    <w:lsdException w:name="Colorful Grid Accent 1" w:semiHidden="0" w:uiPriority="73" w:unhideWhenUsed="0"/>
-    <w:lsdException w:name="Light Shading Accent 2" w:semiHidden="0" w:uiPriority="60" w:unhideWhenUsed="0"/>
-    <w:lsdException w:name="Light List Accent 2" w:semiHidden="0" w:uiPriority="61" w:unhideWhenUsed="0"/>
-    <w:lsdException w:name="Light Grid Accent 2" w:semiHidden="0" w:uiPriority="62" w:unhideWhenUsed="0"/>
-    <w:lsdException w:name="Medium Shading 1 Accent 2" w:semiHidden="0" w:uiPriority="63" w:unhideWhenUsed="0"/>
-    <w:lsdException w:name="Medium Shading 2 Accent 2" w:semiHidden="0" w:uiPriority="64" w:unhideWhenUsed="0"/>
-    <w:lsdException w:name="Medium List 1 Accent 2" w:semiHidden="0" w:uiPriority="65" w:unhideWhenUsed="0"/>
-    <w:lsdException w:name="Medium List 2 Accent 2" w:semiHidden="0" w:uiPriority="66" w:unhideWhenUsed="0"/>
-    <w:lsdException w:name="Medium Grid 1 Accent 2" w:semiHidden="0" w:uiPriority="67" w:unhideWhenUsed="0"/>
-    <w:lsdException w:name="Medium Grid 2 Accent 2" w:semiHidden="0" w:uiPriority="68" w:unhideWhenUsed="0"/>
-    <w:lsdException w:name="Medium Grid 3 Accent 2" w:semiHidden="0" w:uiPriority="69" w:unhideWhenUsed="0"/>
-    <w:lsdException w:name="Dark List Accent 2" w:semiHidden="0" w:uiPriority="70" w:unhideWhenUsed="0"/>
-    <w:lsdException w:name="Colorful Shading Accent 2" w:semiHidden="0" w:uiPriority="71" w:unhideWhenUsed="0"/>
-    <w:lsdException w:name="Colorful List Accent 2" w:semiHidden="0" w:uiPriority="72" w:unhideWhenUsed="0"/>
-    <w:lsdException w:name="Colorful Grid Accent 2" w:semiHidden="0" w:uiPriority="73" w:unhideWhenUsed="0"/>
-    <w:lsdException w:name="Light Shading Accent 3" w:semiHidden="0" w:uiPriority="60" w:unhideWhenUsed="0"/>
-    <w:lsdException w:name="Light List Accent 3" w:semiHidden="0" w:uiPriority="61" w:unhideWhenUsed="0"/>
-    <w:lsdException w:name="Light Grid Accent 3" w:semiHidden="0" w:uiPriority="62" w:unhideWhenUsed="0"/>
-    <w:lsdException w:name="Medium Shading 1 Accent 3" w:semiHidden="0" w:uiPriority="63" w:unhideWhenUsed="0"/>
-    <w:lsdException w:name="Medium Shading 2 Accent 3" w:semiHidden="0" w:uiPriority="64" w:unhideWhenUsed="0"/>
-    <w:lsdException w:name="Medium List 1 Accent 3" w:semiHidden="0" w:uiPriority="65" w:unhideWhenUsed="0"/>
-    <w:lsdException w:name="Medium List 2 Accent 3" w:semiHidden="0" w:uiPriority="66" w:unhideWhenUsed="0"/>
-    <w:lsdException w:name="Medium Grid 1 Accent 3" w:semiHidden="0" w:uiPriority="67" w:unhideWhenUsed="0"/>
-    <w:lsdException w:name="Medium Grid 2 Accent 3" w:semiHidden="0" w:uiPriority="68" w:unhideWhenUsed="0"/>
-    <w:lsdException w:name="Medium Grid 3 Accent 3" w:semiHidden="0" w:uiPriority="69" w:unhideWhenUsed="0"/>
-    <w:lsdException w:name="Dark List Accent 3" w:semiHidden="0" w:uiPriority="70" w:unhideWhenUsed="0"/>
-    <w:lsdException w:name="Colorful Shading Accent 3" w:semiHidden="0" w:uiPriority="71" w:unhideWhenUsed="0"/>
-    <w:lsdException w:name="Colorful List Accent 3" w:semiHidden="0" w:uiPriority="72" w:unhideWhenUsed="0"/>
-    <w:lsdException w:name="Colorful Grid Accent 3" w:semiHidden="0" w:uiPriority="73" w:unhideWhenUsed="0"/>
-    <w:lsdException w:name="Light Shading Accent 4" w:semiHidden="0" w:uiPriority="60" w:unhideWhenUsed="0"/>
-    <w:lsdException w:name="Light List Accent 4" w:semiHidden="0" w:uiPriority="61" w:unhideWhenUsed="0"/>
-    <w:lsdException w:name="Light Grid Accent 4" w:semiHidden="0" w:uiPriority="62" w:unhideWhenUsed="0"/>
-    <w:lsdException w:name="Medium Shading 1 Accent 4" w:semiHidden="0" w:uiPriority="63" w:unhideWhenUsed="0"/>
-    <w:lsdException w:name="Medium Shading 2 Accent 4" w:semiHidden="0" w:uiPriority="64" w:unhideWhenUsed="0"/>
-    <w:lsdException w:name="Medium List 1 Accent 4" w:semiHidden="0" w:uiPriority="65" w:unhideWhenUsed="0"/>
-    <w:lsdException w:name="Medium List 2 Accent 4" w:semiHidden="0" w:uiPriority="66" w:unhideWhenUsed="0"/>
-    <w:lsdException w:name="Medium Grid 1 Accent 4" w:semiHidden="0" w:uiPriority="67" w:unhideWhenUsed="0"/>
-    <w:lsdException w:name="Medium Grid 2 Accent 4" w:semiHidden="0" w:uiPriority="68" w:unhideWhenUsed="0"/>
-    <w:lsdException w:name="Medium Grid 3 Accent 4" w:semiHidden="0" w:uiPriority="69" w:unhideWhenUsed="0"/>
-    <w:lsdException w:name="Dark List Accent 4" w:semiHidden="0" w:uiPriority="70" w:unhideWhenUsed="0"/>
-    <w:lsdException w:name="Colorful Shading Accent 4" w:semiHidden="0" w:uiPriority="71" w:unhideWhenUsed="0"/>
-    <w:lsdException w:name="Colorful List Accent 4" w:semiHidden="0" w:uiPriority="72" w:unhideWhenUsed="0"/>
-    <w:lsdException w:name="Colorful Grid Accent 4" w:semiHidden="0" w:uiPriority="73" w:unhideWhenUsed="0"/>
-    <w:lsdException w:name="Light Shading Accent 5" w:semiHidden="0" w:uiPriority="60" w:unhideWhenUsed="0"/>
-    <w:lsdException w:name="Light List Accent 5" w:semiHidden="0" w:uiPriority="61" w:unhideWhenUsed="0"/>
-    <w:lsdException w:name="Light Grid Accent 5" w:semiHidden="0" w:uiPriority="62" w:unhideWhenUsed="0"/>
-    <w:lsdException w:name="Medium Shading 1 Accent 5" w:semiHidden="0" w:uiPriority="63" w:unhideWhenUsed="0"/>
-    <w:lsdException w:name="Medium Shading 2 Accent 5" w:semiHidden="0" w:uiPriority="64" w:unhideWhenUsed="0"/>
-    <w:lsdException w:name="Medium List 1 Accent 5" w:semiHidden="0" w:uiPriority="65" w:unhideWhenUsed="0"/>
-    <w:lsdException w:name="Medium List 2 Accent 5" w:semiHidden="0" w:uiPriority="66" w:unhideWhenUsed="0"/>
-    <w:lsdException w:name="Medium Grid 1 Accent 5" w:semiHidden="0" w:uiPriority="67" w:unhideWhenUsed="0"/>
-    <w:lsdException w:name="Medium Grid 2 Accent 5" w:semiHidden="0" w:uiPriority="68" w:unhideWhenUsed="0"/>
-    <w:lsdException w:name="Medium Grid 3 Accent 5" w:semiHidden="0" w:uiPriority="69" w:unhideWhenUsed="0"/>
-    <w:lsdException w:name="Dark List Accent 5" w:semiHidden="0" w:uiPriority="70" w:unhideWhenUsed="0"/>
-    <w:lsdException w:name="Colorful Shading Accent 5" w:semiHidden="0" w:uiPriority="71" w:unhideWhenUsed="0"/>
-    <w:lsdException w:name="Colorful List Accent 5" w:semiHidden="0" w:uiPriority="72" w:unhideWhenUsed="0"/>
-    <w:lsdException w:name="Colorful Grid Accent 5" w:semiHidden="0" w:uiPriority="73" w:unhideWhenUsed="0"/>
-    <w:lsdException w:name="Light Shading Accent 6" w:semiHidden="0" w:uiPriority="60" w:unhideWhenUsed="0"/>
-    <w:lsdException w:name="Light List Accent 6" w:semiHidden="0" w:uiPriority="61" w:unhideWhenUsed="0"/>
-    <w:lsdException w:name="Light Grid Accent 6" w:semiHidden="0" w:uiPriority="62" w:unhideWhenUsed="0"/>
-    <w:lsdException w:name="Medium Shading 1 Accent 6" w:semiHidden="0" w:uiPriority="63" w:unhideWhenUsed="0"/>
-    <w:lsdException w:name="Medium Shading 2 Accent 6" w:semiHidden="0" w:uiPriority="64" w:unhideWhenUsed="0"/>
-    <w:lsdException w:name="Medium List 1 Accent 6" w:semiHidden="0" w:uiPriority="65" w:unhideWhenUsed="0"/>
-    <w:lsdException w:name="Medium List 2 Accent 6" w:semiHidden="0" w:uiPriority="66" w:unhideWhenUsed="0"/>
-    <w:lsdException w:name="Medium Grid 1 Accent 6" w:semiHidden="0" w:uiPriority="67" w:unhideWhenUsed="0"/>
-    <w:lsdException w:name="Medium Grid 2 Accent 6" w:semiHidden="0" w:uiPriority="68" w:unhideWhenUsed="0"/>
-    <w:lsdException w:name="Medium Grid 3 Accent 6" w:semiHidden="0" w:uiPriority="69" w:unhideWhenUsed="0"/>
-    <w:lsdException w:name="Dark List Accent 6" w:semiHidden="0" w:uiPriority="70" w:unhideWhenUsed="0"/>
-    <w:lsdException w:name="Colorful Shading Accent 6" w:semiHidden="0" w:uiPriority="71" w:unhideWhenUsed="0"/>
-    <w:lsdException w:name="Colorful List Accent 6" w:semiHidden="0" w:uiPriority="72" w:unhideWhenUsed="0"/>
-    <w:lsdException w:name="Colorful Grid Accent 6" w:semiHidden="0" w:uiPriority="73" w:unhideWhenUsed="0"/>
-    <w:lsdException w:name="Subtle Emphasis" w:semiHidden="0" w:uiPriority="19" w:unhideWhenUsed="0" w:qFormat="1"/>
-    <w:lsdException w:name="Intense Emphasis" w:semiHidden="0" w:uiPriority="21" w:unhideWhenUsed="0" w:qFormat="1"/>
-    <w:lsdException w:name="Subtle Reference" w:semiHidden="0" w:uiPriority="31" w:unhideWhenUsed="0" w:qFormat="1"/>
-    <w:lsdException w:name="Intense Reference" w:semiHidden="0" w:uiPriority="32" w:unhideWhenUsed="0" w:qFormat="1"/>
-    <w:lsdException w:name="Book Title" w:semiHidden="0" w:uiPriority="33" w:unhideWhenUsed="0" w:qFormat="1"/>
-    <w:lsdException w:name="Bibliography" w:uiPriority="37"/>
-    <w:lsdException w:name="TOC Heading" w:uiPriority="39" w:qFormat="1"/>
-  </w:latentStyles>
-  <w:style w:type="paragraph" w:default="1" w:styleId="Normal">
-    <w:name w:val="Normal"/>
-    <w:qFormat/>
-  </w:style>
-  <w:style w:type="character" w:default="1" w:styleId="DefaultParagraphFont">
-    <w:name w:val="Default Paragraph Font"/>
-    <w:uiPriority w:val="1"/>
-    <w:semiHidden/>
-    <w:unhideWhenUsed/>
-  </w:style>
-  <w:style w:type="table" w:default="1" w:styleId="TableNormal">
-    <w:name w:val="Normal Table"/>
-    <w:uiPriority w:val="99"/>
-    <w:semiHidden/>
-    <w:unhideWhenUsed/>
-    <w:tblPr>
-      <w:tblInd w:w="0" w:type="dxa"/>
-      <w:tblCellMar>
-        <w:top w:w="0" w:type="dxa"/>
-        <w:left w:w="108" w:type="dxa"/>
-        <w:bottom w:w="0" w:type="dxa"/>
-        <w:right w:w="108" w:type="dxa"/>
-      </w:tblCellMar>
-    </w:tblPr>
-  </w:style>
-  <w:style w:type="numbering" w:default="1" w:styleId="NoList">
-    <w:name w:val="No List"/>
-    <w:uiPriority w:val="99"/>
-    <w:semiHidden/>
-    <w:unhideWhenUsed/>
-  </w:style>
-  <w:style w:type="paragraph" w:customStyle="1" w:styleId="98099168C30E4C18919801C66A503093">
-    <w:name w:val="98099168C30E4C18919801C66A503093"/>
-    <w:rsid w:val="007623DE"/>
-  </w:style>
-</w:styles>
-</file>
-
-<file path=word/glossary/webSettings.xml><?xml version="1.0" encoding="utf-8"?>
-<w:webSettings xmlns:mc="http://schemas.openxmlformats.org/markup-compatibility/2006" xmlns:r="http://schemas.openxmlformats.org/officeDocument/2006/relationships" xmlns:w="http://schemas.openxmlformats.org/wordprocessingml/2006/main" xmlns:w14="http://schemas.microsoft.com/office/word/2010/wordml" mc:Ignorable="w14">
-  <w:optimizeForBrowser/>
-  <w:allowPNG/>
-</w:webSettings>
 </file>
 
 <file path=word/theme/theme1.xml><?xml version="1.0" encoding="utf-8"?>
@@ -32874,7 +33054,7 @@
 </file>
 
 <file path=customXml/itemProps1.xml><?xml version="1.0" encoding="utf-8"?>
-<ds:datastoreItem xmlns:ds="http://schemas.openxmlformats.org/officeDocument/2006/customXml" ds:itemID="{262B638E-631C-4F39-829F-6F5E17015211}">
+<ds:datastoreItem xmlns:ds="http://schemas.openxmlformats.org/officeDocument/2006/customXml" ds:itemID="{8AB5EB53-7DBF-4F54-8271-F1F1F609F2B6}">
   <ds:schemaRefs>
     <ds:schemaRef ds:uri="http://schemas.openxmlformats.org/officeDocument/2006/bibliography"/>
   </ds:schemaRefs>

</xml_diff>